<commit_message>
FEAT #14279 TIME 0:01 installed Monolog with composer
</commit_message>
<xml_diff>
--- a/vendor/tinybutstrong/opentbs/demo/demo_ms_word.docx
+++ b/vendor/tinybutstrong/opentbs/demo/demo_ms_word.docx
@@ -1,6 +1,6 @@
 
 <file path=word/document.xml><?xml version="1.0" encoding="utf-8"?>
-<w:document xmlns:wpc="http://schemas.microsoft.com/office/word/2010/wordprocessingCanvas" xmlns:cx="http://schemas.microsoft.com/office/drawing/2014/chartex" xmlns:cx1="http://schemas.microsoft.com/office/drawing/2015/9/8/chartex" xmlns:cx2="http://schemas.microsoft.com/office/drawing/2015/10/21/chartex" xmlns:cx3="http://schemas.microsoft.com/office/drawing/2016/5/9/chartex" xmlns:cx4="http://schemas.microsoft.com/office/drawing/2016/5/10/chartex" xmlns:cx5="http://schemas.microsoft.com/office/drawing/2016/5/11/chartex" xmlns:cx6="http://schemas.microsoft.com/office/drawing/2016/5/12/chartex" xmlns:cx7="http://schemas.microsoft.com/office/drawing/2016/5/13/chartex" xmlns:cx8="http://schemas.microsoft.com/office/drawing/2016/5/14/chartex" xmlns:mc="http://schemas.openxmlformats.org/markup-compatibility/2006" xmlns:aink="http://schemas.microsoft.com/office/drawing/2016/ink" xmlns:am3d="http://schemas.microsoft.com/office/drawing/2017/model3d" xmlns:o="urn:schemas-microsoft-com:office:office" xmlns:r="http://schemas.openxmlformats.org/officeDocument/2006/relationships" xmlns:m="http://schemas.openxmlformats.org/officeDocument/2006/math" xmlns:v="urn:schemas-microsoft-com:vml" xmlns:wp14="http://schemas.microsoft.com/office/word/2010/wordprocessingDrawing" xmlns:wp="http://schemas.openxmlformats.org/drawingml/2006/wordprocessingDrawing" xmlns:w10="urn:schemas-microsoft-com:office:word" xmlns:w="http://schemas.openxmlformats.org/wordprocessingml/2006/main" xmlns:w14="http://schemas.microsoft.com/office/word/2010/wordml" xmlns:w15="http://schemas.microsoft.com/office/word/2012/wordml" xmlns:w16cid="http://schemas.microsoft.com/office/word/2016/wordml/cid" xmlns:w16se="http://schemas.microsoft.com/office/word/2015/wordml/symex" xmlns:wpg="http://schemas.microsoft.com/office/word/2010/wordprocessingGroup" xmlns:wpi="http://schemas.microsoft.com/office/word/2010/wordprocessingInk" xmlns:wne="http://schemas.microsoft.com/office/word/2006/wordml" xmlns:wps="http://schemas.microsoft.com/office/word/2010/wordprocessingShape" mc:Ignorable="w14 w15 w16se w16cid wp14">
+<w:document xmlns:wpc="http://schemas.microsoft.com/office/word/2010/wordprocessingCanvas" xmlns:cx="http://schemas.microsoft.com/office/drawing/2014/chartex" xmlns:cx1="http://schemas.microsoft.com/office/drawing/2015/9/8/chartex" xmlns:cx2="http://schemas.microsoft.com/office/drawing/2015/10/21/chartex" xmlns:cx3="http://schemas.microsoft.com/office/drawing/2016/5/9/chartex" xmlns:cx4="http://schemas.microsoft.com/office/drawing/2016/5/10/chartex" xmlns:cx5="http://schemas.microsoft.com/office/drawing/2016/5/11/chartex" xmlns:cx6="http://schemas.microsoft.com/office/drawing/2016/5/12/chartex" xmlns:cx7="http://schemas.microsoft.com/office/drawing/2016/5/13/chartex" xmlns:cx8="http://schemas.microsoft.com/office/drawing/2016/5/14/chartex" xmlns:mc="http://schemas.openxmlformats.org/markup-compatibility/2006" xmlns:aink="http://schemas.microsoft.com/office/drawing/2016/ink" xmlns:am3d="http://schemas.microsoft.com/office/drawing/2017/model3d" xmlns:o="urn:schemas-microsoft-com:office:office" xmlns:r="http://schemas.openxmlformats.org/officeDocument/2006/relationships" xmlns:m="http://schemas.openxmlformats.org/officeDocument/2006/math" xmlns:v="urn:schemas-microsoft-com:vml" xmlns:wp14="http://schemas.microsoft.com/office/word/2010/wordprocessingDrawing" xmlns:wp="http://schemas.openxmlformats.org/drawingml/2006/wordprocessingDrawing" xmlns:w10="urn:schemas-microsoft-com:office:word" xmlns:w="http://schemas.openxmlformats.org/wordprocessingml/2006/main" xmlns:w14="http://schemas.microsoft.com/office/word/2010/wordml" xmlns:w15="http://schemas.microsoft.com/office/word/2012/wordml" xmlns:w16cex="http://schemas.microsoft.com/office/word/2018/wordml/cex" xmlns:w16cid="http://schemas.microsoft.com/office/word/2016/wordml/cid" xmlns:w16="http://schemas.microsoft.com/office/word/2018/wordml" xmlns:w16sdtdh="http://schemas.microsoft.com/office/word/2020/wordml/sdtdatahash" xmlns:w16se="http://schemas.microsoft.com/office/word/2015/wordml/symex" xmlns:wpg="http://schemas.microsoft.com/office/word/2010/wordprocessingGroup" xmlns:wpi="http://schemas.microsoft.com/office/word/2010/wordprocessingInk" xmlns:wne="http://schemas.microsoft.com/office/word/2006/wordml" xmlns:wps="http://schemas.microsoft.com/office/word/2010/wordprocessingShape" mc:Ignorable="w14 w15 w16se w16cid w16 w16cex w16sdtdh wp14">
   <w:body>
     <w:p>
       <w:pPr>
@@ -402,10 +402,10 @@
           <w:lang w:eastAsia="fr-FR"/>
         </w:rPr>
         <w:drawing>
-          <wp:inline distT="0" distB="0" distL="0" distR="0" wp14:anchorId="61502F0C" wp14:editId="5C29D7B1">
+          <wp:inline distT="0" distB="0" distL="0" distR="0" wp14:anchorId="61502F0C" wp14:editId="0D7F3A6D">
             <wp:extent cx="4772025" cy="2181225"/>
             <wp:effectExtent l="57150" t="19050" r="47625" b="85725"/>
-            <wp:docPr id="2" name="Graphique 2" descr="This is just a nice chart" title="a nice chart"/>
+            <wp:docPr id="2" name="Graphique 2" descr="[chart_evol_by_cat]&#10;&#10;This is just a nice chart"/>
             <wp:cNvGraphicFramePr/>
             <a:graphic xmlns:a="http://schemas.openxmlformats.org/drawingml/2006/main">
               <a:graphicData uri="http://schemas.openxmlformats.org/drawingml/2006/chart">
@@ -1500,7 +1500,7 @@
                   <v:h position="topLeft,#0" switch="" yrange="0,5400"/>
                 </v:handles>
               </v:shapetype>
-              <v:shape id="Forme automatique 2" o:spid="_x0000_s1026" type="#_x0000_t186" style="position:absolute;left:0;text-align:left;margin-left:208.1pt;margin-top:2.65pt;width:61.5pt;height:358.6pt;rotation:90;z-index:251661312;visibility:visible;mso-wrap-style:square;mso-width-percent:0;mso-height-percent:0;mso-wrap-distance-left:9pt;mso-wrap-distance-top:0;mso-wrap-distance-right:9pt;mso-wrap-distance-bottom:0;mso-position-horizontal:absolute;mso-position-horizontal-relative:margin;mso-position-vertical:absolute;mso-position-vertical-relative:text;mso-width-percent:0;mso-height-percent:0;mso-width-relative:margin;mso-height-relative:margin;v-text-anchor:middle" o:gfxdata="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" o:allowincell="f" filled="t" fillcolor="#b8cce4 [1300]" stroked="f">
+              <v:shape id="Forme automatique 2" o:spid="_x0000_s1026" type="#_x0000_t186" style="position:absolute;left:0;text-align:left;margin-left:208.1pt;margin-top:2.65pt;width:61.5pt;height:358.6pt;rotation:90;z-index:251661312;visibility:visible;mso-wrap-style:square;mso-width-percent:0;mso-height-percent:0;mso-wrap-distance-left:9pt;mso-wrap-distance-top:0;mso-wrap-distance-right:9pt;mso-wrap-distance-bottom:0;mso-position-horizontal:absolute;mso-position-horizontal-relative:margin;mso-position-vertical:absolute;mso-position-vertical-relative:text;mso-width-percent:0;mso-height-percent:0;mso-width-relative:margin;mso-height-relative:margin;v-text-anchor:middle" o:gfxdata="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" o:allowincell="f" filled="t" fillcolor="#b8cce4 [1300]" stroked="f">
                 <v:textbox>
                   <w:txbxContent>
                     <w:p>
@@ -1860,7 +1860,7 @@
           <w:color w:val="800000"/>
           <w:lang w:val="en-US"/>
         </w:rPr>
-        <w:t xml:space="preserve">field’s code must contains: </w:t>
+        <w:t>field’s code must contains: a false expression (like 1 = 0), a TBS field with parameter “</w:t>
       </w:r>
       <w:proofErr w:type="spellStart"/>
       <w:r>
@@ -1868,7 +1868,7 @@
           <w:color w:val="800000"/>
           <w:lang w:val="en-US"/>
         </w:rPr>
-        <w:t>a</w:t>
+        <w:t>ope</w:t>
       </w:r>
       <w:proofErr w:type="spellEnd"/>
       <w:r>
@@ -1876,16 +1876,7 @@
           <w:color w:val="800000"/>
           <w:lang w:val="en-US"/>
         </w:rPr>
-        <w:t xml:space="preserve"> </w:t>
-      </w:r>
-      <w:bookmarkStart w:id="0" w:name="_GoBack"/>
-      <w:bookmarkEnd w:id="0"/>
-      <w:r>
-        <w:rPr>
-          <w:color w:val="800000"/>
-          <w:lang w:val="en-US"/>
-        </w:rPr>
-        <w:t xml:space="preserve">false expression (like 1 = 0), </w:t>
+        <w:t>=</w:t>
       </w:r>
       <w:proofErr w:type="spellStart"/>
       <w:r>
@@ -1893,7 +1884,7 @@
           <w:color w:val="800000"/>
           <w:lang w:val="en-US"/>
         </w:rPr>
-        <w:t>a</w:t>
+        <w:t>docfield</w:t>
       </w:r>
       <w:proofErr w:type="spellEnd"/>
       <w:r>
@@ -1901,55 +1892,7 @@
           <w:color w:val="800000"/>
           <w:lang w:val="en-US"/>
         </w:rPr>
-        <w:t xml:space="preserve"> TBS field with parameter “</w:t>
-      </w:r>
-      <w:proofErr w:type="spellStart"/>
-      <w:r>
-        <w:rPr>
-          <w:color w:val="800000"/>
-          <w:lang w:val="en-US"/>
-        </w:rPr>
-        <w:t>ope</w:t>
-      </w:r>
-      <w:proofErr w:type="spellEnd"/>
-      <w:r>
-        <w:rPr>
-          <w:color w:val="800000"/>
-          <w:lang w:val="en-US"/>
-        </w:rPr>
-        <w:t>=</w:t>
-      </w:r>
-      <w:proofErr w:type="spellStart"/>
-      <w:r>
-        <w:rPr>
-          <w:color w:val="800000"/>
-          <w:lang w:val="en-US"/>
-        </w:rPr>
-        <w:t>docfield</w:t>
-      </w:r>
-      <w:proofErr w:type="spellEnd"/>
-      <w:r>
-        <w:rPr>
-          <w:color w:val="800000"/>
-          <w:lang w:val="en-US"/>
-        </w:rPr>
-        <w:t xml:space="preserve">”, </w:t>
-      </w:r>
-      <w:proofErr w:type="spellStart"/>
-      <w:r>
-        <w:rPr>
-          <w:color w:val="800000"/>
-          <w:lang w:val="en-US"/>
-        </w:rPr>
-        <w:t>a</w:t>
-      </w:r>
-      <w:proofErr w:type="spellEnd"/>
-      <w:r>
-        <w:rPr>
-          <w:color w:val="800000"/>
-          <w:lang w:val="en-US"/>
-        </w:rPr>
-        <w:t xml:space="preserve"> text to be displayed when the </w:t>
+        <w:t xml:space="preserve">”, a text to be displayed when the </w:t>
       </w:r>
       <w:r>
         <w:rPr>
@@ -1989,29 +1932,7 @@
           <w:szCs w:val="18"/>
           <w:lang w:val="en-US"/>
         </w:rPr>
-        <w:t>IF 1 = 0 "[</w:t>
-      </w:r>
-      <w:r>
-        <w:rPr>
-          <w:rFonts w:ascii="Courier New" w:hAnsi="Courier New" w:cs="Courier New"/>
-          <w:noProof/>
-          <w:color w:val="365F91" w:themeColor="accent1" w:themeShade="BF"/>
-          <w:sz w:val="18"/>
-          <w:szCs w:val="18"/>
-          <w:lang w:val="en-US"/>
-        </w:rPr>
-        <w:t>my_field</w:t>
-      </w:r>
-      <w:r>
-        <w:rPr>
-          <w:rFonts w:ascii="Courier New" w:hAnsi="Courier New" w:cs="Courier New"/>
-          <w:noProof/>
-          <w:color w:val="365F91" w:themeColor="accent1" w:themeShade="BF"/>
-          <w:sz w:val="18"/>
-          <w:szCs w:val="18"/>
-          <w:lang w:val="en-US"/>
-        </w:rPr>
-        <w:t>;ope=docfield;frm=0,000.00]" "XX.XX"</w:t>
+        <w:t>IF 1 = 0 "[my_field;ope=docfield;frm=0,000.00]" "XX.XX"</w:t>
       </w:r>
       <w:r>
         <w:rPr>
@@ -2107,19 +2028,19 @@
         </w:rPr>
         <w:t xml:space="preserve">This text should </w:t>
       </w:r>
-      <w:commentRangeStart w:id="1"/>
+      <w:commentRangeStart w:id="0"/>
       <w:r>
         <w:rPr>
           <w:lang w:val="en-US"/>
         </w:rPr>
         <w:t xml:space="preserve">have </w:t>
       </w:r>
-      <w:commentRangeEnd w:id="1"/>
+      <w:commentRangeEnd w:id="0"/>
       <w:r>
         <w:rPr>
           <w:rStyle w:val="Marquedecommentaire"/>
         </w:rPr>
-        <w:commentReference w:id="1"/>
+        <w:commentReference w:id="0"/>
       </w:r>
       <w:r>
         <w:rPr>
@@ -2324,7 +2245,7 @@
                     </pic:cNvPicPr>
                   </pic:nvPicPr>
                   <pic:blipFill>
-                    <a:blip r:embed="rId12">
+                    <a:blip r:embed="rId13">
                       <a:extLst>
                         <a:ext uri="{28A0092B-C50C-407E-A947-70E740481C1C}">
                           <a14:useLocalDpi xmlns:a14="http://schemas.microsoft.com/office/drawing/2010/main" val="0"/>
@@ -2373,7 +2294,7 @@
       </w:r>
     </w:p>
     <w:sectPr>
-      <w:footerReference w:type="default" r:id="rId13"/>
+      <w:footerReference w:type="default" r:id="rId14"/>
       <w:pgSz w:w="11906" w:h="16838"/>
       <w:pgMar w:top="1418" w:right="1418" w:bottom="1418" w:left="1418" w:header="709" w:footer="709" w:gutter="0"/>
       <w:cols w:space="708"/>
@@ -2384,8 +2305,8 @@
 </file>
 
 <file path=word/comments.xml><?xml version="1.0" encoding="utf-8"?>
-<w:comments xmlns:wpc="http://schemas.microsoft.com/office/word/2010/wordprocessingCanvas" xmlns:cx="http://schemas.microsoft.com/office/drawing/2014/chartex" xmlns:cx1="http://schemas.microsoft.com/office/drawing/2015/9/8/chartex" xmlns:cx2="http://schemas.microsoft.com/office/drawing/2015/10/21/chartex" xmlns:cx3="http://schemas.microsoft.com/office/drawing/2016/5/9/chartex" xmlns:cx4="http://schemas.microsoft.com/office/drawing/2016/5/10/chartex" xmlns:cx5="http://schemas.microsoft.com/office/drawing/2016/5/11/chartex" xmlns:cx6="http://schemas.microsoft.com/office/drawing/2016/5/12/chartex" xmlns:cx7="http://schemas.microsoft.com/office/drawing/2016/5/13/chartex" xmlns:cx8="http://schemas.microsoft.com/office/drawing/2016/5/14/chartex" xmlns:mc="http://schemas.openxmlformats.org/markup-compatibility/2006" xmlns:aink="http://schemas.microsoft.com/office/drawing/2016/ink" xmlns:am3d="http://schemas.microsoft.com/office/drawing/2017/model3d" xmlns:o="urn:schemas-microsoft-com:office:office" xmlns:r="http://schemas.openxmlformats.org/officeDocument/2006/relationships" xmlns:m="http://schemas.openxmlformats.org/officeDocument/2006/math" xmlns:v="urn:schemas-microsoft-com:vml" xmlns:wp14="http://schemas.microsoft.com/office/word/2010/wordprocessingDrawing" xmlns:wp="http://schemas.openxmlformats.org/drawingml/2006/wordprocessingDrawing" xmlns:w10="urn:schemas-microsoft-com:office:word" xmlns:w="http://schemas.openxmlformats.org/wordprocessingml/2006/main" xmlns:w14="http://schemas.microsoft.com/office/word/2010/wordml" xmlns:w15="http://schemas.microsoft.com/office/word/2012/wordml" xmlns:w16cid="http://schemas.microsoft.com/office/word/2016/wordml/cid" xmlns:w16se="http://schemas.microsoft.com/office/word/2015/wordml/symex" xmlns:wpg="http://schemas.microsoft.com/office/word/2010/wordprocessingGroup" xmlns:wpi="http://schemas.microsoft.com/office/word/2010/wordprocessingInk" xmlns:wne="http://schemas.microsoft.com/office/word/2006/wordml" xmlns:wps="http://schemas.microsoft.com/office/word/2010/wordprocessingShape" mc:Ignorable="w14 w15 w16se w16cid wp14">
-  <w:comment w:id="1" w:author="Qwerty" w:date="2011-08-29T22:45:00Z" w:initials="Q">
+<w:comments xmlns:wpc="http://schemas.microsoft.com/office/word/2010/wordprocessingCanvas" xmlns:cx="http://schemas.microsoft.com/office/drawing/2014/chartex" xmlns:cx1="http://schemas.microsoft.com/office/drawing/2015/9/8/chartex" xmlns:cx2="http://schemas.microsoft.com/office/drawing/2015/10/21/chartex" xmlns:cx3="http://schemas.microsoft.com/office/drawing/2016/5/9/chartex" xmlns:cx4="http://schemas.microsoft.com/office/drawing/2016/5/10/chartex" xmlns:cx5="http://schemas.microsoft.com/office/drawing/2016/5/11/chartex" xmlns:cx6="http://schemas.microsoft.com/office/drawing/2016/5/12/chartex" xmlns:cx7="http://schemas.microsoft.com/office/drawing/2016/5/13/chartex" xmlns:cx8="http://schemas.microsoft.com/office/drawing/2016/5/14/chartex" xmlns:mc="http://schemas.openxmlformats.org/markup-compatibility/2006" xmlns:aink="http://schemas.microsoft.com/office/drawing/2016/ink" xmlns:am3d="http://schemas.microsoft.com/office/drawing/2017/model3d" xmlns:o="urn:schemas-microsoft-com:office:office" xmlns:r="http://schemas.openxmlformats.org/officeDocument/2006/relationships" xmlns:m="http://schemas.openxmlformats.org/officeDocument/2006/math" xmlns:v="urn:schemas-microsoft-com:vml" xmlns:wp14="http://schemas.microsoft.com/office/word/2010/wordprocessingDrawing" xmlns:wp="http://schemas.openxmlformats.org/drawingml/2006/wordprocessingDrawing" xmlns:w10="urn:schemas-microsoft-com:office:word" xmlns:w="http://schemas.openxmlformats.org/wordprocessingml/2006/main" xmlns:w14="http://schemas.microsoft.com/office/word/2010/wordml" xmlns:w15="http://schemas.microsoft.com/office/word/2012/wordml" xmlns:w16cex="http://schemas.microsoft.com/office/word/2018/wordml/cex" xmlns:w16cid="http://schemas.microsoft.com/office/word/2016/wordml/cid" xmlns:w16="http://schemas.microsoft.com/office/word/2018/wordml" xmlns:w16sdtdh="http://schemas.microsoft.com/office/word/2020/wordml/sdtdatahash" xmlns:w16se="http://schemas.microsoft.com/office/word/2015/wordml/symex" xmlns:wpg="http://schemas.microsoft.com/office/word/2010/wordprocessingGroup" xmlns:wpi="http://schemas.microsoft.com/office/word/2010/wordprocessingInk" xmlns:wne="http://schemas.microsoft.com/office/word/2006/wordml" xmlns:wps="http://schemas.microsoft.com/office/word/2010/wordprocessingShape" mc:Ignorable="w14 w15 w16se w16cid w16 w16cex w16sdtdh wp14">
+  <w:comment w:id="0" w:author="Qwerty" w:date="2011-08-29T22:45:00Z" w:initials="Q">
     <w:p>
       <w:pPr>
         <w:pStyle w:val="Commentaire"/>
@@ -2411,19 +2332,25 @@
 </file>
 
 <file path=word/commentsExtended.xml><?xml version="1.0" encoding="utf-8"?>
-<w15:commentsEx xmlns:wpc="http://schemas.microsoft.com/office/word/2010/wordprocessingCanvas" xmlns:cx="http://schemas.microsoft.com/office/drawing/2014/chartex" xmlns:cx1="http://schemas.microsoft.com/office/drawing/2015/9/8/chartex" xmlns:cx2="http://schemas.microsoft.com/office/drawing/2015/10/21/chartex" xmlns:cx3="http://schemas.microsoft.com/office/drawing/2016/5/9/chartex" xmlns:cx4="http://schemas.microsoft.com/office/drawing/2016/5/10/chartex" xmlns:cx5="http://schemas.microsoft.com/office/drawing/2016/5/11/chartex" xmlns:cx6="http://schemas.microsoft.com/office/drawing/2016/5/12/chartex" xmlns:cx7="http://schemas.microsoft.com/office/drawing/2016/5/13/chartex" xmlns:cx8="http://schemas.microsoft.com/office/drawing/2016/5/14/chartex" xmlns:mc="http://schemas.openxmlformats.org/markup-compatibility/2006" xmlns:aink="http://schemas.microsoft.com/office/drawing/2016/ink" xmlns:am3d="http://schemas.microsoft.com/office/drawing/2017/model3d" xmlns:o="urn:schemas-microsoft-com:office:office" xmlns:r="http://schemas.openxmlformats.org/officeDocument/2006/relationships" xmlns:m="http://schemas.openxmlformats.org/officeDocument/2006/math" xmlns:v="urn:schemas-microsoft-com:vml" xmlns:wp14="http://schemas.microsoft.com/office/word/2010/wordprocessingDrawing" xmlns:wp="http://schemas.openxmlformats.org/drawingml/2006/wordprocessingDrawing" xmlns:w10="urn:schemas-microsoft-com:office:word" xmlns:w="http://schemas.openxmlformats.org/wordprocessingml/2006/main" xmlns:w14="http://schemas.microsoft.com/office/word/2010/wordml" xmlns:w15="http://schemas.microsoft.com/office/word/2012/wordml" xmlns:w16cid="http://schemas.microsoft.com/office/word/2016/wordml/cid" xmlns:w16se="http://schemas.microsoft.com/office/word/2015/wordml/symex" xmlns:wpg="http://schemas.microsoft.com/office/word/2010/wordprocessingGroup" xmlns:wpi="http://schemas.microsoft.com/office/word/2010/wordprocessingInk" xmlns:wne="http://schemas.microsoft.com/office/word/2006/wordml" xmlns:wps="http://schemas.microsoft.com/office/word/2010/wordprocessingShape" mc:Ignorable="w14 w15 w16se w16cid wp14">
+<w15:commentsEx xmlns:wpc="http://schemas.microsoft.com/office/word/2010/wordprocessingCanvas" xmlns:cx="http://schemas.microsoft.com/office/drawing/2014/chartex" xmlns:cx1="http://schemas.microsoft.com/office/drawing/2015/9/8/chartex" xmlns:cx2="http://schemas.microsoft.com/office/drawing/2015/10/21/chartex" xmlns:cx3="http://schemas.microsoft.com/office/drawing/2016/5/9/chartex" xmlns:cx4="http://schemas.microsoft.com/office/drawing/2016/5/10/chartex" xmlns:cx5="http://schemas.microsoft.com/office/drawing/2016/5/11/chartex" xmlns:cx6="http://schemas.microsoft.com/office/drawing/2016/5/12/chartex" xmlns:cx7="http://schemas.microsoft.com/office/drawing/2016/5/13/chartex" xmlns:cx8="http://schemas.microsoft.com/office/drawing/2016/5/14/chartex" xmlns:mc="http://schemas.openxmlformats.org/markup-compatibility/2006" xmlns:aink="http://schemas.microsoft.com/office/drawing/2016/ink" xmlns:am3d="http://schemas.microsoft.com/office/drawing/2017/model3d" xmlns:o="urn:schemas-microsoft-com:office:office" xmlns:r="http://schemas.openxmlformats.org/officeDocument/2006/relationships" xmlns:m="http://schemas.openxmlformats.org/officeDocument/2006/math" xmlns:v="urn:schemas-microsoft-com:vml" xmlns:wp14="http://schemas.microsoft.com/office/word/2010/wordprocessingDrawing" xmlns:wp="http://schemas.openxmlformats.org/drawingml/2006/wordprocessingDrawing" xmlns:w10="urn:schemas-microsoft-com:office:word" xmlns:w="http://schemas.openxmlformats.org/wordprocessingml/2006/main" xmlns:w14="http://schemas.microsoft.com/office/word/2010/wordml" xmlns:w15="http://schemas.microsoft.com/office/word/2012/wordml" xmlns:w16cex="http://schemas.microsoft.com/office/word/2018/wordml/cex" xmlns:w16cid="http://schemas.microsoft.com/office/word/2016/wordml/cid" xmlns:w16="http://schemas.microsoft.com/office/word/2018/wordml" xmlns:w16sdtdh="http://schemas.microsoft.com/office/word/2020/wordml/sdtdatahash" xmlns:w16se="http://schemas.microsoft.com/office/word/2015/wordml/symex" xmlns:wpg="http://schemas.microsoft.com/office/word/2010/wordprocessingGroup" xmlns:wpi="http://schemas.microsoft.com/office/word/2010/wordprocessingInk" xmlns:wne="http://schemas.microsoft.com/office/word/2006/wordml" xmlns:wps="http://schemas.microsoft.com/office/word/2010/wordprocessingShape" mc:Ignorable="w14 w15 w16se w16cid w16 w16cex w16sdtdh wp14">
   <w15:commentEx w15:paraId="423F1C04" w15:done="0"/>
 </w15:commentsEx>
 </file>
 
+<file path=word/commentsExtensible.xml><?xml version="1.0" encoding="utf-8"?>
+<w16cex:commentsExtensible xmlns:wpc="http://schemas.microsoft.com/office/word/2010/wordprocessingCanvas" xmlns:cx="http://schemas.microsoft.com/office/drawing/2014/chartex" xmlns:cx1="http://schemas.microsoft.com/office/drawing/2015/9/8/chartex" xmlns:cx2="http://schemas.microsoft.com/office/drawing/2015/10/21/chartex" xmlns:cx3="http://schemas.microsoft.com/office/drawing/2016/5/9/chartex" xmlns:cx4="http://schemas.microsoft.com/office/drawing/2016/5/10/chartex" xmlns:cx5="http://schemas.microsoft.com/office/drawing/2016/5/11/chartex" xmlns:cx6="http://schemas.microsoft.com/office/drawing/2016/5/12/chartex" xmlns:cx7="http://schemas.microsoft.com/office/drawing/2016/5/13/chartex" xmlns:cx8="http://schemas.microsoft.com/office/drawing/2016/5/14/chartex" xmlns:mc="http://schemas.openxmlformats.org/markup-compatibility/2006" xmlns:aink="http://schemas.microsoft.com/office/drawing/2016/ink" xmlns:am3d="http://schemas.microsoft.com/office/drawing/2017/model3d" xmlns:o="urn:schemas-microsoft-com:office:office" xmlns:r="http://schemas.openxmlformats.org/officeDocument/2006/relationships" xmlns:m="http://schemas.openxmlformats.org/officeDocument/2006/math" xmlns:v="urn:schemas-microsoft-com:vml" xmlns:wp14="http://schemas.microsoft.com/office/word/2010/wordprocessingDrawing" xmlns:wp="http://schemas.openxmlformats.org/drawingml/2006/wordprocessingDrawing" xmlns:w10="urn:schemas-microsoft-com:office:word" xmlns:w="http://schemas.openxmlformats.org/wordprocessingml/2006/main" xmlns:w14="http://schemas.microsoft.com/office/word/2010/wordml" xmlns:w15="http://schemas.microsoft.com/office/word/2012/wordml" xmlns:w16cex="http://schemas.microsoft.com/office/word/2018/wordml/cex" xmlns:w16cid="http://schemas.microsoft.com/office/word/2016/wordml/cid" xmlns:w16="http://schemas.microsoft.com/office/word/2018/wordml" xmlns:w16sdtdh="http://schemas.microsoft.com/office/word/2020/wordml/sdtdatahash" xmlns:w16se="http://schemas.microsoft.com/office/word/2015/wordml/symex" xmlns:wpg="http://schemas.microsoft.com/office/word/2010/wordprocessingGroup" xmlns:wpi="http://schemas.microsoft.com/office/word/2010/wordprocessingInk" xmlns:wne="http://schemas.microsoft.com/office/word/2006/wordml" xmlns:wps="http://schemas.microsoft.com/office/word/2010/wordprocessingShape" mc:Ignorable="w14 w15 w16se w16cid w16 w16cex w16sdtdh wp14">
+  <w16cex:commentExtensible w16cex:durableId="20E21034" w16cex:dateUtc="2011-08-29T20:45:00Z"/>
+</w16cex:commentsExtensible>
+</file>
+
 <file path=word/commentsIds.xml><?xml version="1.0" encoding="utf-8"?>
-<w16cid:commentsIds xmlns:wpc="http://schemas.microsoft.com/office/word/2010/wordprocessingCanvas" xmlns:cx="http://schemas.microsoft.com/office/drawing/2014/chartex" xmlns:cx1="http://schemas.microsoft.com/office/drawing/2015/9/8/chartex" xmlns:cx2="http://schemas.microsoft.com/office/drawing/2015/10/21/chartex" xmlns:cx3="http://schemas.microsoft.com/office/drawing/2016/5/9/chartex" xmlns:cx4="http://schemas.microsoft.com/office/drawing/2016/5/10/chartex" xmlns:cx5="http://schemas.microsoft.com/office/drawing/2016/5/11/chartex" xmlns:cx6="http://schemas.microsoft.com/office/drawing/2016/5/12/chartex" xmlns:cx7="http://schemas.microsoft.com/office/drawing/2016/5/13/chartex" xmlns:cx8="http://schemas.microsoft.com/office/drawing/2016/5/14/chartex" xmlns:mc="http://schemas.openxmlformats.org/markup-compatibility/2006" xmlns:aink="http://schemas.microsoft.com/office/drawing/2016/ink" xmlns:am3d="http://schemas.microsoft.com/office/drawing/2017/model3d" xmlns:o="urn:schemas-microsoft-com:office:office" xmlns:r="http://schemas.openxmlformats.org/officeDocument/2006/relationships" xmlns:m="http://schemas.openxmlformats.org/officeDocument/2006/math" xmlns:v="urn:schemas-microsoft-com:vml" xmlns:wp14="http://schemas.microsoft.com/office/word/2010/wordprocessingDrawing" xmlns:wp="http://schemas.openxmlformats.org/drawingml/2006/wordprocessingDrawing" xmlns:w10="urn:schemas-microsoft-com:office:word" xmlns:w="http://schemas.openxmlformats.org/wordprocessingml/2006/main" xmlns:w14="http://schemas.microsoft.com/office/word/2010/wordml" xmlns:w15="http://schemas.microsoft.com/office/word/2012/wordml" xmlns:w16cid="http://schemas.microsoft.com/office/word/2016/wordml/cid" xmlns:w16se="http://schemas.microsoft.com/office/word/2015/wordml/symex" xmlns:wpg="http://schemas.microsoft.com/office/word/2010/wordprocessingGroup" xmlns:wpi="http://schemas.microsoft.com/office/word/2010/wordprocessingInk" xmlns:wne="http://schemas.microsoft.com/office/word/2006/wordml" xmlns:wps="http://schemas.microsoft.com/office/word/2010/wordprocessingShape" mc:Ignorable="w14 w15 w16se w16cid wp14">
+<w16cid:commentsIds xmlns:wpc="http://schemas.microsoft.com/office/word/2010/wordprocessingCanvas" xmlns:cx="http://schemas.microsoft.com/office/drawing/2014/chartex" xmlns:cx1="http://schemas.microsoft.com/office/drawing/2015/9/8/chartex" xmlns:cx2="http://schemas.microsoft.com/office/drawing/2015/10/21/chartex" xmlns:cx3="http://schemas.microsoft.com/office/drawing/2016/5/9/chartex" xmlns:cx4="http://schemas.microsoft.com/office/drawing/2016/5/10/chartex" xmlns:cx5="http://schemas.microsoft.com/office/drawing/2016/5/11/chartex" xmlns:cx6="http://schemas.microsoft.com/office/drawing/2016/5/12/chartex" xmlns:cx7="http://schemas.microsoft.com/office/drawing/2016/5/13/chartex" xmlns:cx8="http://schemas.microsoft.com/office/drawing/2016/5/14/chartex" xmlns:mc="http://schemas.openxmlformats.org/markup-compatibility/2006" xmlns:aink="http://schemas.microsoft.com/office/drawing/2016/ink" xmlns:am3d="http://schemas.microsoft.com/office/drawing/2017/model3d" xmlns:o="urn:schemas-microsoft-com:office:office" xmlns:r="http://schemas.openxmlformats.org/officeDocument/2006/relationships" xmlns:m="http://schemas.openxmlformats.org/officeDocument/2006/math" xmlns:v="urn:schemas-microsoft-com:vml" xmlns:wp14="http://schemas.microsoft.com/office/word/2010/wordprocessingDrawing" xmlns:wp="http://schemas.openxmlformats.org/drawingml/2006/wordprocessingDrawing" xmlns:w10="urn:schemas-microsoft-com:office:word" xmlns:w="http://schemas.openxmlformats.org/wordprocessingml/2006/main" xmlns:w14="http://schemas.microsoft.com/office/word/2010/wordml" xmlns:w15="http://schemas.microsoft.com/office/word/2012/wordml" xmlns:w16cex="http://schemas.microsoft.com/office/word/2018/wordml/cex" xmlns:w16cid="http://schemas.microsoft.com/office/word/2016/wordml/cid" xmlns:w16="http://schemas.microsoft.com/office/word/2018/wordml" xmlns:w16sdtdh="http://schemas.microsoft.com/office/word/2020/wordml/sdtdatahash" xmlns:w16se="http://schemas.microsoft.com/office/word/2015/wordml/symex" xmlns:wpg="http://schemas.microsoft.com/office/word/2010/wordprocessingGroup" xmlns:wpi="http://schemas.microsoft.com/office/word/2010/wordprocessingInk" xmlns:wne="http://schemas.microsoft.com/office/word/2006/wordml" xmlns:wps="http://schemas.microsoft.com/office/word/2010/wordprocessingShape" mc:Ignorable="w14 w15 w16se w16cid w16 w16cex w16sdtdh wp14">
   <w16cid:commentId w16cid:paraId="423F1C04" w16cid:durableId="20E21034"/>
 </w16cid:commentsIds>
 </file>
 
 <file path=word/endnotes.xml><?xml version="1.0" encoding="utf-8"?>
-<w:endnotes xmlns:wpc="http://schemas.microsoft.com/office/word/2010/wordprocessingCanvas" xmlns:cx="http://schemas.microsoft.com/office/drawing/2014/chartex" xmlns:cx1="http://schemas.microsoft.com/office/drawing/2015/9/8/chartex" xmlns:cx2="http://schemas.microsoft.com/office/drawing/2015/10/21/chartex" xmlns:cx3="http://schemas.microsoft.com/office/drawing/2016/5/9/chartex" xmlns:cx4="http://schemas.microsoft.com/office/drawing/2016/5/10/chartex" xmlns:cx5="http://schemas.microsoft.com/office/drawing/2016/5/11/chartex" xmlns:cx6="http://schemas.microsoft.com/office/drawing/2016/5/12/chartex" xmlns:cx7="http://schemas.microsoft.com/office/drawing/2016/5/13/chartex" xmlns:cx8="http://schemas.microsoft.com/office/drawing/2016/5/14/chartex" xmlns:mc="http://schemas.openxmlformats.org/markup-compatibility/2006" xmlns:aink="http://schemas.microsoft.com/office/drawing/2016/ink" xmlns:am3d="http://schemas.microsoft.com/office/drawing/2017/model3d" xmlns:o="urn:schemas-microsoft-com:office:office" xmlns:r="http://schemas.openxmlformats.org/officeDocument/2006/relationships" xmlns:m="http://schemas.openxmlformats.org/officeDocument/2006/math" xmlns:v="urn:schemas-microsoft-com:vml" xmlns:wp14="http://schemas.microsoft.com/office/word/2010/wordprocessingDrawing" xmlns:wp="http://schemas.openxmlformats.org/drawingml/2006/wordprocessingDrawing" xmlns:w10="urn:schemas-microsoft-com:office:word" xmlns:w="http://schemas.openxmlformats.org/wordprocessingml/2006/main" xmlns:w14="http://schemas.microsoft.com/office/word/2010/wordml" xmlns:w15="http://schemas.microsoft.com/office/word/2012/wordml" xmlns:w16cid="http://schemas.microsoft.com/office/word/2016/wordml/cid" xmlns:w16se="http://schemas.microsoft.com/office/word/2015/wordml/symex" xmlns:wpg="http://schemas.microsoft.com/office/word/2010/wordprocessingGroup" xmlns:wpi="http://schemas.microsoft.com/office/word/2010/wordprocessingInk" xmlns:wne="http://schemas.microsoft.com/office/word/2006/wordml" xmlns:wps="http://schemas.microsoft.com/office/word/2010/wordprocessingShape" mc:Ignorable="w14 w15 w16se w16cid wp14">
+<w:endnotes xmlns:wpc="http://schemas.microsoft.com/office/word/2010/wordprocessingCanvas" xmlns:cx="http://schemas.microsoft.com/office/drawing/2014/chartex" xmlns:cx1="http://schemas.microsoft.com/office/drawing/2015/9/8/chartex" xmlns:cx2="http://schemas.microsoft.com/office/drawing/2015/10/21/chartex" xmlns:cx3="http://schemas.microsoft.com/office/drawing/2016/5/9/chartex" xmlns:cx4="http://schemas.microsoft.com/office/drawing/2016/5/10/chartex" xmlns:cx5="http://schemas.microsoft.com/office/drawing/2016/5/11/chartex" xmlns:cx6="http://schemas.microsoft.com/office/drawing/2016/5/12/chartex" xmlns:cx7="http://schemas.microsoft.com/office/drawing/2016/5/13/chartex" xmlns:cx8="http://schemas.microsoft.com/office/drawing/2016/5/14/chartex" xmlns:mc="http://schemas.openxmlformats.org/markup-compatibility/2006" xmlns:aink="http://schemas.microsoft.com/office/drawing/2016/ink" xmlns:am3d="http://schemas.microsoft.com/office/drawing/2017/model3d" xmlns:o="urn:schemas-microsoft-com:office:office" xmlns:r="http://schemas.openxmlformats.org/officeDocument/2006/relationships" xmlns:m="http://schemas.openxmlformats.org/officeDocument/2006/math" xmlns:v="urn:schemas-microsoft-com:vml" xmlns:wp14="http://schemas.microsoft.com/office/word/2010/wordprocessingDrawing" xmlns:wp="http://schemas.openxmlformats.org/drawingml/2006/wordprocessingDrawing" xmlns:w10="urn:schemas-microsoft-com:office:word" xmlns:w="http://schemas.openxmlformats.org/wordprocessingml/2006/main" xmlns:w14="http://schemas.microsoft.com/office/word/2010/wordml" xmlns:w15="http://schemas.microsoft.com/office/word/2012/wordml" xmlns:w16cex="http://schemas.microsoft.com/office/word/2018/wordml/cex" xmlns:w16cid="http://schemas.microsoft.com/office/word/2016/wordml/cid" xmlns:w16="http://schemas.microsoft.com/office/word/2018/wordml" xmlns:w16sdtdh="http://schemas.microsoft.com/office/word/2020/wordml/sdtdatahash" xmlns:w16se="http://schemas.microsoft.com/office/word/2015/wordml/symex" xmlns:wpg="http://schemas.microsoft.com/office/word/2010/wordprocessingGroup" xmlns:wpi="http://schemas.microsoft.com/office/word/2010/wordprocessingInk" xmlns:wne="http://schemas.microsoft.com/office/word/2006/wordml" xmlns:wps="http://schemas.microsoft.com/office/word/2010/wordprocessingShape" mc:Ignorable="w14 w15 w16se w16cid w16 w16cex w16sdtdh wp14">
   <w:endnote w:type="separator" w:id="-1">
     <w:p>
       <w:pPr>
@@ -2448,7 +2375,7 @@
 </file>
 
 <file path=word/footer1.xml><?xml version="1.0" encoding="utf-8"?>
-<w:ftr xmlns:wpc="http://schemas.microsoft.com/office/word/2010/wordprocessingCanvas" xmlns:cx="http://schemas.microsoft.com/office/drawing/2014/chartex" xmlns:cx1="http://schemas.microsoft.com/office/drawing/2015/9/8/chartex" xmlns:cx2="http://schemas.microsoft.com/office/drawing/2015/10/21/chartex" xmlns:cx3="http://schemas.microsoft.com/office/drawing/2016/5/9/chartex" xmlns:cx4="http://schemas.microsoft.com/office/drawing/2016/5/10/chartex" xmlns:cx5="http://schemas.microsoft.com/office/drawing/2016/5/11/chartex" xmlns:cx6="http://schemas.microsoft.com/office/drawing/2016/5/12/chartex" xmlns:cx7="http://schemas.microsoft.com/office/drawing/2016/5/13/chartex" xmlns:cx8="http://schemas.microsoft.com/office/drawing/2016/5/14/chartex" xmlns:mc="http://schemas.openxmlformats.org/markup-compatibility/2006" xmlns:aink="http://schemas.microsoft.com/office/drawing/2016/ink" xmlns:am3d="http://schemas.microsoft.com/office/drawing/2017/model3d" xmlns:o="urn:schemas-microsoft-com:office:office" xmlns:r="http://schemas.openxmlformats.org/officeDocument/2006/relationships" xmlns:m="http://schemas.openxmlformats.org/officeDocument/2006/math" xmlns:v="urn:schemas-microsoft-com:vml" xmlns:wp14="http://schemas.microsoft.com/office/word/2010/wordprocessingDrawing" xmlns:wp="http://schemas.openxmlformats.org/drawingml/2006/wordprocessingDrawing" xmlns:w10="urn:schemas-microsoft-com:office:word" xmlns:w="http://schemas.openxmlformats.org/wordprocessingml/2006/main" xmlns:w14="http://schemas.microsoft.com/office/word/2010/wordml" xmlns:w15="http://schemas.microsoft.com/office/word/2012/wordml" xmlns:w16cid="http://schemas.microsoft.com/office/word/2016/wordml/cid" xmlns:w16se="http://schemas.microsoft.com/office/word/2015/wordml/symex" xmlns:wpg="http://schemas.microsoft.com/office/word/2010/wordprocessingGroup" xmlns:wpi="http://schemas.microsoft.com/office/word/2010/wordprocessingInk" xmlns:wne="http://schemas.microsoft.com/office/word/2006/wordml" xmlns:wps="http://schemas.microsoft.com/office/word/2010/wordprocessingShape" mc:Ignorable="w14 w15 w16se w16cid wp14">
+<w:ftr xmlns:wpc="http://schemas.microsoft.com/office/word/2010/wordprocessingCanvas" xmlns:cx="http://schemas.microsoft.com/office/drawing/2014/chartex" xmlns:cx1="http://schemas.microsoft.com/office/drawing/2015/9/8/chartex" xmlns:cx2="http://schemas.microsoft.com/office/drawing/2015/10/21/chartex" xmlns:cx3="http://schemas.microsoft.com/office/drawing/2016/5/9/chartex" xmlns:cx4="http://schemas.microsoft.com/office/drawing/2016/5/10/chartex" xmlns:cx5="http://schemas.microsoft.com/office/drawing/2016/5/11/chartex" xmlns:cx6="http://schemas.microsoft.com/office/drawing/2016/5/12/chartex" xmlns:cx7="http://schemas.microsoft.com/office/drawing/2016/5/13/chartex" xmlns:cx8="http://schemas.microsoft.com/office/drawing/2016/5/14/chartex" xmlns:mc="http://schemas.openxmlformats.org/markup-compatibility/2006" xmlns:aink="http://schemas.microsoft.com/office/drawing/2016/ink" xmlns:am3d="http://schemas.microsoft.com/office/drawing/2017/model3d" xmlns:o="urn:schemas-microsoft-com:office:office" xmlns:r="http://schemas.openxmlformats.org/officeDocument/2006/relationships" xmlns:m="http://schemas.openxmlformats.org/officeDocument/2006/math" xmlns:v="urn:schemas-microsoft-com:vml" xmlns:wp14="http://schemas.microsoft.com/office/word/2010/wordprocessingDrawing" xmlns:wp="http://schemas.openxmlformats.org/drawingml/2006/wordprocessingDrawing" xmlns:w10="urn:schemas-microsoft-com:office:word" xmlns:w="http://schemas.openxmlformats.org/wordprocessingml/2006/main" xmlns:w14="http://schemas.microsoft.com/office/word/2010/wordml" xmlns:w15="http://schemas.microsoft.com/office/word/2012/wordml" xmlns:w16cex="http://schemas.microsoft.com/office/word/2018/wordml/cex" xmlns:w16cid="http://schemas.microsoft.com/office/word/2016/wordml/cid" xmlns:w16="http://schemas.microsoft.com/office/word/2018/wordml" xmlns:w16sdtdh="http://schemas.microsoft.com/office/word/2020/wordml/sdtdatahash" xmlns:w16se="http://schemas.microsoft.com/office/word/2015/wordml/symex" xmlns:wpg="http://schemas.microsoft.com/office/word/2010/wordprocessingGroup" xmlns:wpi="http://schemas.microsoft.com/office/word/2010/wordprocessingInk" xmlns:wne="http://schemas.microsoft.com/office/word/2006/wordml" xmlns:wps="http://schemas.microsoft.com/office/word/2010/wordprocessingShape" mc:Ignorable="w14 w15 w16se w16cid w16 w16cex w16sdtdh wp14">
   <w:p>
     <w:pPr>
       <w:pStyle w:val="Pieddepage"/>
@@ -2604,7 +2531,7 @@
 </file>
 
 <file path=word/footnotes.xml><?xml version="1.0" encoding="utf-8"?>
-<w:footnotes xmlns:wpc="http://schemas.microsoft.com/office/word/2010/wordprocessingCanvas" xmlns:cx="http://schemas.microsoft.com/office/drawing/2014/chartex" xmlns:cx1="http://schemas.microsoft.com/office/drawing/2015/9/8/chartex" xmlns:cx2="http://schemas.microsoft.com/office/drawing/2015/10/21/chartex" xmlns:cx3="http://schemas.microsoft.com/office/drawing/2016/5/9/chartex" xmlns:cx4="http://schemas.microsoft.com/office/drawing/2016/5/10/chartex" xmlns:cx5="http://schemas.microsoft.com/office/drawing/2016/5/11/chartex" xmlns:cx6="http://schemas.microsoft.com/office/drawing/2016/5/12/chartex" xmlns:cx7="http://schemas.microsoft.com/office/drawing/2016/5/13/chartex" xmlns:cx8="http://schemas.microsoft.com/office/drawing/2016/5/14/chartex" xmlns:mc="http://schemas.openxmlformats.org/markup-compatibility/2006" xmlns:aink="http://schemas.microsoft.com/office/drawing/2016/ink" xmlns:am3d="http://schemas.microsoft.com/office/drawing/2017/model3d" xmlns:o="urn:schemas-microsoft-com:office:office" xmlns:r="http://schemas.openxmlformats.org/officeDocument/2006/relationships" xmlns:m="http://schemas.openxmlformats.org/officeDocument/2006/math" xmlns:v="urn:schemas-microsoft-com:vml" xmlns:wp14="http://schemas.microsoft.com/office/word/2010/wordprocessingDrawing" xmlns:wp="http://schemas.openxmlformats.org/drawingml/2006/wordprocessingDrawing" xmlns:w10="urn:schemas-microsoft-com:office:word" xmlns:w="http://schemas.openxmlformats.org/wordprocessingml/2006/main" xmlns:w14="http://schemas.microsoft.com/office/word/2010/wordml" xmlns:w15="http://schemas.microsoft.com/office/word/2012/wordml" xmlns:w16cid="http://schemas.microsoft.com/office/word/2016/wordml/cid" xmlns:w16se="http://schemas.microsoft.com/office/word/2015/wordml/symex" xmlns:wpg="http://schemas.microsoft.com/office/word/2010/wordprocessingGroup" xmlns:wpi="http://schemas.microsoft.com/office/word/2010/wordprocessingInk" xmlns:wne="http://schemas.microsoft.com/office/word/2006/wordml" xmlns:wps="http://schemas.microsoft.com/office/word/2010/wordprocessingShape" mc:Ignorable="w14 w15 w16se w16cid wp14">
+<w:footnotes xmlns:wpc="http://schemas.microsoft.com/office/word/2010/wordprocessingCanvas" xmlns:cx="http://schemas.microsoft.com/office/drawing/2014/chartex" xmlns:cx1="http://schemas.microsoft.com/office/drawing/2015/9/8/chartex" xmlns:cx2="http://schemas.microsoft.com/office/drawing/2015/10/21/chartex" xmlns:cx3="http://schemas.microsoft.com/office/drawing/2016/5/9/chartex" xmlns:cx4="http://schemas.microsoft.com/office/drawing/2016/5/10/chartex" xmlns:cx5="http://schemas.microsoft.com/office/drawing/2016/5/11/chartex" xmlns:cx6="http://schemas.microsoft.com/office/drawing/2016/5/12/chartex" xmlns:cx7="http://schemas.microsoft.com/office/drawing/2016/5/13/chartex" xmlns:cx8="http://schemas.microsoft.com/office/drawing/2016/5/14/chartex" xmlns:mc="http://schemas.openxmlformats.org/markup-compatibility/2006" xmlns:aink="http://schemas.microsoft.com/office/drawing/2016/ink" xmlns:am3d="http://schemas.microsoft.com/office/drawing/2017/model3d" xmlns:o="urn:schemas-microsoft-com:office:office" xmlns:r="http://schemas.openxmlformats.org/officeDocument/2006/relationships" xmlns:m="http://schemas.openxmlformats.org/officeDocument/2006/math" xmlns:v="urn:schemas-microsoft-com:vml" xmlns:wp14="http://schemas.microsoft.com/office/word/2010/wordprocessingDrawing" xmlns:wp="http://schemas.openxmlformats.org/drawingml/2006/wordprocessingDrawing" xmlns:w10="urn:schemas-microsoft-com:office:word" xmlns:w="http://schemas.openxmlformats.org/wordprocessingml/2006/main" xmlns:w14="http://schemas.microsoft.com/office/word/2010/wordml" xmlns:w15="http://schemas.microsoft.com/office/word/2012/wordml" xmlns:w16cex="http://schemas.microsoft.com/office/word/2018/wordml/cex" xmlns:w16cid="http://schemas.microsoft.com/office/word/2016/wordml/cid" xmlns:w16="http://schemas.microsoft.com/office/word/2018/wordml" xmlns:w16sdtdh="http://schemas.microsoft.com/office/word/2020/wordml/sdtdatahash" xmlns:w16se="http://schemas.microsoft.com/office/word/2015/wordml/symex" xmlns:wpg="http://schemas.microsoft.com/office/word/2010/wordprocessingGroup" xmlns:wpi="http://schemas.microsoft.com/office/word/2010/wordprocessingInk" xmlns:wne="http://schemas.microsoft.com/office/word/2006/wordml" xmlns:wps="http://schemas.microsoft.com/office/word/2010/wordprocessingShape" mc:Ignorable="w14 w15 w16se w16cid w16 w16cex w16sdtdh wp14">
   <w:footnote w:type="separator" w:id="-1">
     <w:p>
       <w:pPr>
@@ -2629,7 +2556,7 @@
 </file>
 
 <file path=word/numbering.xml><?xml version="1.0" encoding="utf-8"?>
-<w:numbering xmlns:wpc="http://schemas.microsoft.com/office/word/2010/wordprocessingCanvas" xmlns:cx="http://schemas.microsoft.com/office/drawing/2014/chartex" xmlns:cx1="http://schemas.microsoft.com/office/drawing/2015/9/8/chartex" xmlns:cx2="http://schemas.microsoft.com/office/drawing/2015/10/21/chartex" xmlns:cx3="http://schemas.microsoft.com/office/drawing/2016/5/9/chartex" xmlns:cx4="http://schemas.microsoft.com/office/drawing/2016/5/10/chartex" xmlns:cx5="http://schemas.microsoft.com/office/drawing/2016/5/11/chartex" xmlns:cx6="http://schemas.microsoft.com/office/drawing/2016/5/12/chartex" xmlns:cx7="http://schemas.microsoft.com/office/drawing/2016/5/13/chartex" xmlns:cx8="http://schemas.microsoft.com/office/drawing/2016/5/14/chartex" xmlns:mc="http://schemas.openxmlformats.org/markup-compatibility/2006" xmlns:aink="http://schemas.microsoft.com/office/drawing/2016/ink" xmlns:am3d="http://schemas.microsoft.com/office/drawing/2017/model3d" xmlns:o="urn:schemas-microsoft-com:office:office" xmlns:r="http://schemas.openxmlformats.org/officeDocument/2006/relationships" xmlns:m="http://schemas.openxmlformats.org/officeDocument/2006/math" xmlns:v="urn:schemas-microsoft-com:vml" xmlns:wp14="http://schemas.microsoft.com/office/word/2010/wordprocessingDrawing" xmlns:wp="http://schemas.openxmlformats.org/drawingml/2006/wordprocessingDrawing" xmlns:w10="urn:schemas-microsoft-com:office:word" xmlns:w="http://schemas.openxmlformats.org/wordprocessingml/2006/main" xmlns:w14="http://schemas.microsoft.com/office/word/2010/wordml" xmlns:w15="http://schemas.microsoft.com/office/word/2012/wordml" xmlns:w16cid="http://schemas.microsoft.com/office/word/2016/wordml/cid" xmlns:w16se="http://schemas.microsoft.com/office/word/2015/wordml/symex" xmlns:wpg="http://schemas.microsoft.com/office/word/2010/wordprocessingGroup" xmlns:wpi="http://schemas.microsoft.com/office/word/2010/wordprocessingInk" xmlns:wne="http://schemas.microsoft.com/office/word/2006/wordml" xmlns:wps="http://schemas.microsoft.com/office/word/2010/wordprocessingShape" mc:Ignorable="w14 w15 w16se w16cid wp14">
+<w:numbering xmlns:wpc="http://schemas.microsoft.com/office/word/2010/wordprocessingCanvas" xmlns:cx="http://schemas.microsoft.com/office/drawing/2014/chartex" xmlns:cx1="http://schemas.microsoft.com/office/drawing/2015/9/8/chartex" xmlns:cx2="http://schemas.microsoft.com/office/drawing/2015/10/21/chartex" xmlns:cx3="http://schemas.microsoft.com/office/drawing/2016/5/9/chartex" xmlns:cx4="http://schemas.microsoft.com/office/drawing/2016/5/10/chartex" xmlns:cx5="http://schemas.microsoft.com/office/drawing/2016/5/11/chartex" xmlns:cx6="http://schemas.microsoft.com/office/drawing/2016/5/12/chartex" xmlns:cx7="http://schemas.microsoft.com/office/drawing/2016/5/13/chartex" xmlns:cx8="http://schemas.microsoft.com/office/drawing/2016/5/14/chartex" xmlns:mc="http://schemas.openxmlformats.org/markup-compatibility/2006" xmlns:aink="http://schemas.microsoft.com/office/drawing/2016/ink" xmlns:am3d="http://schemas.microsoft.com/office/drawing/2017/model3d" xmlns:o="urn:schemas-microsoft-com:office:office" xmlns:r="http://schemas.openxmlformats.org/officeDocument/2006/relationships" xmlns:m="http://schemas.openxmlformats.org/officeDocument/2006/math" xmlns:v="urn:schemas-microsoft-com:vml" xmlns:wp14="http://schemas.microsoft.com/office/word/2010/wordprocessingDrawing" xmlns:wp="http://schemas.openxmlformats.org/drawingml/2006/wordprocessingDrawing" xmlns:w10="urn:schemas-microsoft-com:office:word" xmlns:w="http://schemas.openxmlformats.org/wordprocessingml/2006/main" xmlns:w14="http://schemas.microsoft.com/office/word/2010/wordml" xmlns:w15="http://schemas.microsoft.com/office/word/2012/wordml" xmlns:w16cex="http://schemas.microsoft.com/office/word/2018/wordml/cex" xmlns:w16cid="http://schemas.microsoft.com/office/word/2016/wordml/cid" xmlns:w16="http://schemas.microsoft.com/office/word/2018/wordml" xmlns:w16sdtdh="http://schemas.microsoft.com/office/word/2020/wordml/sdtdatahash" xmlns:w16se="http://schemas.microsoft.com/office/word/2015/wordml/symex" xmlns:wpg="http://schemas.microsoft.com/office/word/2010/wordprocessingGroup" xmlns:wpi="http://schemas.microsoft.com/office/word/2010/wordprocessingInk" xmlns:wne="http://schemas.microsoft.com/office/word/2006/wordml" xmlns:wps="http://schemas.microsoft.com/office/word/2010/wordprocessingShape" mc:Ignorable="w14 w15 w16se w16cid w16 w16cex w16sdtdh wp14">
   <w:abstractNum w:abstractNumId="0" w15:restartNumberingAfterBreak="0">
     <w:nsid w:val="FFFFFF7C"/>
     <w:multiLevelType w:val="singleLevel"/>
@@ -3331,7 +3258,7 @@
 </file>
 
 <file path=word/people.xml><?xml version="1.0" encoding="utf-8"?>
-<w15:people xmlns:wpc="http://schemas.microsoft.com/office/word/2010/wordprocessingCanvas" xmlns:cx="http://schemas.microsoft.com/office/drawing/2014/chartex" xmlns:cx1="http://schemas.microsoft.com/office/drawing/2015/9/8/chartex" xmlns:cx2="http://schemas.microsoft.com/office/drawing/2015/10/21/chartex" xmlns:cx3="http://schemas.microsoft.com/office/drawing/2016/5/9/chartex" xmlns:cx4="http://schemas.microsoft.com/office/drawing/2016/5/10/chartex" xmlns:cx5="http://schemas.microsoft.com/office/drawing/2016/5/11/chartex" xmlns:cx6="http://schemas.microsoft.com/office/drawing/2016/5/12/chartex" xmlns:cx7="http://schemas.microsoft.com/office/drawing/2016/5/13/chartex" xmlns:cx8="http://schemas.microsoft.com/office/drawing/2016/5/14/chartex" xmlns:mc="http://schemas.openxmlformats.org/markup-compatibility/2006" xmlns:aink="http://schemas.microsoft.com/office/drawing/2016/ink" xmlns:am3d="http://schemas.microsoft.com/office/drawing/2017/model3d" xmlns:o="urn:schemas-microsoft-com:office:office" xmlns:r="http://schemas.openxmlformats.org/officeDocument/2006/relationships" xmlns:m="http://schemas.openxmlformats.org/officeDocument/2006/math" xmlns:v="urn:schemas-microsoft-com:vml" xmlns:wp14="http://schemas.microsoft.com/office/word/2010/wordprocessingDrawing" xmlns:wp="http://schemas.openxmlformats.org/drawingml/2006/wordprocessingDrawing" xmlns:w10="urn:schemas-microsoft-com:office:word" xmlns:w="http://schemas.openxmlformats.org/wordprocessingml/2006/main" xmlns:w14="http://schemas.microsoft.com/office/word/2010/wordml" xmlns:w15="http://schemas.microsoft.com/office/word/2012/wordml" xmlns:w16cid="http://schemas.microsoft.com/office/word/2016/wordml/cid" xmlns:w16se="http://schemas.microsoft.com/office/word/2015/wordml/symex" xmlns:wpg="http://schemas.microsoft.com/office/word/2010/wordprocessingGroup" xmlns:wpi="http://schemas.microsoft.com/office/word/2010/wordprocessingInk" xmlns:wne="http://schemas.microsoft.com/office/word/2006/wordml" xmlns:wps="http://schemas.microsoft.com/office/word/2010/wordprocessingShape" mc:Ignorable="w14 w15 w16se w16cid wp14">
+<w15:people xmlns:wpc="http://schemas.microsoft.com/office/word/2010/wordprocessingCanvas" xmlns:cx="http://schemas.microsoft.com/office/drawing/2014/chartex" xmlns:cx1="http://schemas.microsoft.com/office/drawing/2015/9/8/chartex" xmlns:cx2="http://schemas.microsoft.com/office/drawing/2015/10/21/chartex" xmlns:cx3="http://schemas.microsoft.com/office/drawing/2016/5/9/chartex" xmlns:cx4="http://schemas.microsoft.com/office/drawing/2016/5/10/chartex" xmlns:cx5="http://schemas.microsoft.com/office/drawing/2016/5/11/chartex" xmlns:cx6="http://schemas.microsoft.com/office/drawing/2016/5/12/chartex" xmlns:cx7="http://schemas.microsoft.com/office/drawing/2016/5/13/chartex" xmlns:cx8="http://schemas.microsoft.com/office/drawing/2016/5/14/chartex" xmlns:mc="http://schemas.openxmlformats.org/markup-compatibility/2006" xmlns:aink="http://schemas.microsoft.com/office/drawing/2016/ink" xmlns:am3d="http://schemas.microsoft.com/office/drawing/2017/model3d" xmlns:o="urn:schemas-microsoft-com:office:office" xmlns:r="http://schemas.openxmlformats.org/officeDocument/2006/relationships" xmlns:m="http://schemas.openxmlformats.org/officeDocument/2006/math" xmlns:v="urn:schemas-microsoft-com:vml" xmlns:wp14="http://schemas.microsoft.com/office/word/2010/wordprocessingDrawing" xmlns:wp="http://schemas.openxmlformats.org/drawingml/2006/wordprocessingDrawing" xmlns:w10="urn:schemas-microsoft-com:office:word" xmlns:w="http://schemas.openxmlformats.org/wordprocessingml/2006/main" xmlns:w14="http://schemas.microsoft.com/office/word/2010/wordml" xmlns:w15="http://schemas.microsoft.com/office/word/2012/wordml" xmlns:w16cex="http://schemas.microsoft.com/office/word/2018/wordml/cex" xmlns:w16cid="http://schemas.microsoft.com/office/word/2016/wordml/cid" xmlns:w16="http://schemas.microsoft.com/office/word/2018/wordml" xmlns:w16sdtdh="http://schemas.microsoft.com/office/word/2020/wordml/sdtdatahash" xmlns:w16se="http://schemas.microsoft.com/office/word/2015/wordml/symex" xmlns:wpg="http://schemas.microsoft.com/office/word/2010/wordprocessingGroup" xmlns:wpi="http://schemas.microsoft.com/office/word/2010/wordprocessingInk" xmlns:wne="http://schemas.microsoft.com/office/word/2006/wordml" xmlns:wps="http://schemas.microsoft.com/office/word/2010/wordprocessingShape" mc:Ignorable="w14 w15 w16se w16cid w16 w16cex w16sdtdh wp14">
   <w15:person w15:author="Qwerty">
     <w15:presenceInfo w15:providerId="None" w15:userId="Qwerty"/>
   </w15:person>
@@ -3339,7 +3266,7 @@
 </file>
 
 <file path=word/styles.xml><?xml version="1.0" encoding="utf-8"?>
-<w:styles xmlns:mc="http://schemas.openxmlformats.org/markup-compatibility/2006" xmlns:r="http://schemas.openxmlformats.org/officeDocument/2006/relationships" xmlns:w="http://schemas.openxmlformats.org/wordprocessingml/2006/main" xmlns:w14="http://schemas.microsoft.com/office/word/2010/wordml" xmlns:w15="http://schemas.microsoft.com/office/word/2012/wordml" xmlns:w16cid="http://schemas.microsoft.com/office/word/2016/wordml/cid" xmlns:w16se="http://schemas.microsoft.com/office/word/2015/wordml/symex" mc:Ignorable="w14 w15 w16se w16cid">
+<w:styles xmlns:mc="http://schemas.openxmlformats.org/markup-compatibility/2006" xmlns:r="http://schemas.openxmlformats.org/officeDocument/2006/relationships" xmlns:w="http://schemas.openxmlformats.org/wordprocessingml/2006/main" xmlns:w14="http://schemas.microsoft.com/office/word/2010/wordml" xmlns:w15="http://schemas.microsoft.com/office/word/2012/wordml" xmlns:w16cex="http://schemas.microsoft.com/office/word/2018/wordml/cex" xmlns:w16cid="http://schemas.microsoft.com/office/word/2016/wordml/cid" xmlns:w16="http://schemas.microsoft.com/office/word/2018/wordml" xmlns:w16sdtdh="http://schemas.microsoft.com/office/word/2020/wordml/sdtdatahash" xmlns:w16se="http://schemas.microsoft.com/office/word/2015/wordml/symex" mc:Ignorable="w14 w15 w16se w16cid w16 w16cex w16sdtdh">
   <w:docDefaults>
     <w:rPrDefault>
       <w:rPr>
@@ -3349,7 +3276,7 @@
     </w:rPrDefault>
     <w:pPrDefault/>
   </w:docDefaults>
-  <w:latentStyles w:defLockedState="0" w:defUIPriority="99" w:defSemiHidden="0" w:defUnhideWhenUsed="0" w:defQFormat="0" w:count="377">
+  <w:latentStyles w:defLockedState="0" w:defUIPriority="99" w:defSemiHidden="0" w:defUnhideWhenUsed="0" w:defQFormat="0" w:count="376">
     <w:lsdException w:name="Normal" w:locked="1" w:uiPriority="0" w:qFormat="1"/>
     <w:lsdException w:name="heading 1" w:locked="1" w:uiPriority="0" w:qFormat="1"/>
     <w:lsdException w:name="heading 2" w:locked="1" w:semiHidden="1" w:uiPriority="0" w:unhideWhenUsed="1" w:qFormat="1"/>
@@ -3455,6 +3382,7 @@
     <w:lsdException w:name="HTML Sample" w:semiHidden="1" w:unhideWhenUsed="1"/>
     <w:lsdException w:name="HTML Typewriter" w:semiHidden="1" w:unhideWhenUsed="1"/>
     <w:lsdException w:name="HTML Variable" w:semiHidden="1" w:unhideWhenUsed="1"/>
+    <w:lsdException w:name="Normal Table" w:semiHidden="1" w:unhideWhenUsed="1"/>
     <w:lsdException w:name="annotation subject" w:semiHidden="1" w:unhideWhenUsed="1"/>
     <w:lsdException w:name="No List" w:semiHidden="1" w:unhideWhenUsed="1"/>
     <w:lsdException w:name="Outline List 1" w:semiHidden="1" w:unhideWhenUsed="1"/>
@@ -3501,8 +3429,10 @@
     <w:lsdException w:name="Table Subtle 2" w:semiHidden="1" w:unhideWhenUsed="1"/>
     <w:lsdException w:name="Table Web 1" w:semiHidden="1" w:unhideWhenUsed="1"/>
     <w:lsdException w:name="Table Web 2" w:semiHidden="1" w:unhideWhenUsed="1"/>
+    <w:lsdException w:name="Table Web 3" w:semiHidden="1" w:unhideWhenUsed="1"/>
     <w:lsdException w:name="Balloon Text" w:semiHidden="1" w:unhideWhenUsed="1"/>
     <w:lsdException w:name="Table Grid" w:locked="1" w:uiPriority="0"/>
+    <w:lsdException w:name="Table Theme" w:semiHidden="1" w:unhideWhenUsed="1"/>
     <w:lsdException w:name="Placeholder Text" w:semiHidden="1"/>
     <w:lsdException w:name="No Spacing" w:uiPriority="1" w:qFormat="1"/>
     <w:lsdException w:name="Light Shading" w:uiPriority="60"/>
@@ -3723,7 +3653,6 @@
     <w:lsdException w:name="Hashtag" w:semiHidden="1" w:unhideWhenUsed="1"/>
     <w:lsdException w:name="Unresolved Mention" w:semiHidden="1" w:unhideWhenUsed="1"/>
     <w:lsdException w:name="Smart Link" w:semiHidden="1" w:unhideWhenUsed="1"/>
-    <w:lsdException w:name="Smart Link Error" w:semiHidden="1" w:unhideWhenUsed="1"/>
   </w:latentStyles>
   <w:style w:type="paragraph" w:default="1" w:styleId="Normal">
     <w:name w:val="Normal"/>
@@ -3785,6 +3714,7 @@
   <w:style w:type="character" w:default="1" w:styleId="Policepardfaut">
     <w:name w:val="Default Paragraph Font"/>
     <w:uiPriority w:val="1"/>
+    <w:semiHidden/>
     <w:unhideWhenUsed/>
   </w:style>
   <w:style w:type="table" w:default="1" w:styleId="TableauNormal">

</xml_diff>

<commit_message>
FEAT #20486 TIME 0:05 composer update tinybutstrong/tinybutstrong:3.13.2 && tinybutstrong/opentbs:1.10.7
</commit_message>
<xml_diff>
--- a/vendor/tinybutstrong/opentbs/demo/demo_ms_word.docx
+++ b/vendor/tinybutstrong/opentbs/demo/demo_ms_word.docx
@@ -1,6 +1,6 @@
 
 <file path=word/document.xml><?xml version="1.0" encoding="utf-8"?>
-<w:document xmlns:wpc="http://schemas.microsoft.com/office/word/2010/wordprocessingCanvas" xmlns:cx="http://schemas.microsoft.com/office/drawing/2014/chartex" xmlns:cx1="http://schemas.microsoft.com/office/drawing/2015/9/8/chartex" xmlns:cx2="http://schemas.microsoft.com/office/drawing/2015/10/21/chartex" xmlns:cx3="http://schemas.microsoft.com/office/drawing/2016/5/9/chartex" xmlns:cx4="http://schemas.microsoft.com/office/drawing/2016/5/10/chartex" xmlns:cx5="http://schemas.microsoft.com/office/drawing/2016/5/11/chartex" xmlns:cx6="http://schemas.microsoft.com/office/drawing/2016/5/12/chartex" xmlns:cx7="http://schemas.microsoft.com/office/drawing/2016/5/13/chartex" xmlns:cx8="http://schemas.microsoft.com/office/drawing/2016/5/14/chartex" xmlns:mc="http://schemas.openxmlformats.org/markup-compatibility/2006" xmlns:aink="http://schemas.microsoft.com/office/drawing/2016/ink" xmlns:am3d="http://schemas.microsoft.com/office/drawing/2017/model3d" xmlns:o="urn:schemas-microsoft-com:office:office" xmlns:r="http://schemas.openxmlformats.org/officeDocument/2006/relationships" xmlns:m="http://schemas.openxmlformats.org/officeDocument/2006/math" xmlns:v="urn:schemas-microsoft-com:vml" xmlns:wp14="http://schemas.microsoft.com/office/word/2010/wordprocessingDrawing" xmlns:wp="http://schemas.openxmlformats.org/drawingml/2006/wordprocessingDrawing" xmlns:w10="urn:schemas-microsoft-com:office:word" xmlns:w="http://schemas.openxmlformats.org/wordprocessingml/2006/main" xmlns:w14="http://schemas.microsoft.com/office/word/2010/wordml" xmlns:w15="http://schemas.microsoft.com/office/word/2012/wordml" xmlns:w16cid="http://schemas.microsoft.com/office/word/2016/wordml/cid" xmlns:w16se="http://schemas.microsoft.com/office/word/2015/wordml/symex" xmlns:wpg="http://schemas.microsoft.com/office/word/2010/wordprocessingGroup" xmlns:wpi="http://schemas.microsoft.com/office/word/2010/wordprocessingInk" xmlns:wne="http://schemas.microsoft.com/office/word/2006/wordml" xmlns:wps="http://schemas.microsoft.com/office/word/2010/wordprocessingShape" mc:Ignorable="w14 w15 w16se w16cid wp14">
+<w:document xmlns:wpc="http://schemas.microsoft.com/office/word/2010/wordprocessingCanvas" xmlns:cx="http://schemas.microsoft.com/office/drawing/2014/chartex" xmlns:cx1="http://schemas.microsoft.com/office/drawing/2015/9/8/chartex" xmlns:cx2="http://schemas.microsoft.com/office/drawing/2015/10/21/chartex" xmlns:cx3="http://schemas.microsoft.com/office/drawing/2016/5/9/chartex" xmlns:cx4="http://schemas.microsoft.com/office/drawing/2016/5/10/chartex" xmlns:cx5="http://schemas.microsoft.com/office/drawing/2016/5/11/chartex" xmlns:cx6="http://schemas.microsoft.com/office/drawing/2016/5/12/chartex" xmlns:cx7="http://schemas.microsoft.com/office/drawing/2016/5/13/chartex" xmlns:cx8="http://schemas.microsoft.com/office/drawing/2016/5/14/chartex" xmlns:mc="http://schemas.openxmlformats.org/markup-compatibility/2006" xmlns:aink="http://schemas.microsoft.com/office/drawing/2016/ink" xmlns:am3d="http://schemas.microsoft.com/office/drawing/2017/model3d" xmlns:o="urn:schemas-microsoft-com:office:office" xmlns:r="http://schemas.openxmlformats.org/officeDocument/2006/relationships" xmlns:m="http://schemas.openxmlformats.org/officeDocument/2006/math" xmlns:v="urn:schemas-microsoft-com:vml" xmlns:wp14="http://schemas.microsoft.com/office/word/2010/wordprocessingDrawing" xmlns:wp="http://schemas.openxmlformats.org/drawingml/2006/wordprocessingDrawing" xmlns:w10="urn:schemas-microsoft-com:office:word" xmlns:w="http://schemas.openxmlformats.org/wordprocessingml/2006/main" xmlns:w14="http://schemas.microsoft.com/office/word/2010/wordml" xmlns:w15="http://schemas.microsoft.com/office/word/2012/wordml" xmlns:w16cex="http://schemas.microsoft.com/office/word/2018/wordml/cex" xmlns:w16cid="http://schemas.microsoft.com/office/word/2016/wordml/cid" xmlns:w16="http://schemas.microsoft.com/office/word/2018/wordml" xmlns:w16sdtdh="http://schemas.microsoft.com/office/word/2020/wordml/sdtdatahash" xmlns:w16se="http://schemas.microsoft.com/office/word/2015/wordml/symex" xmlns:wpg="http://schemas.microsoft.com/office/word/2010/wordprocessingGroup" xmlns:wpi="http://schemas.microsoft.com/office/word/2010/wordprocessingInk" xmlns:wne="http://schemas.microsoft.com/office/word/2006/wordml" xmlns:wps="http://schemas.microsoft.com/office/word/2010/wordprocessingShape" mc:Ignorable="w14 w15 w16se w16cid w16 w16cex w16sdtdh wp14">
   <w:body>
     <w:p>
       <w:pPr>
@@ -402,10 +402,10 @@
           <w:lang w:eastAsia="fr-FR"/>
         </w:rPr>
         <w:drawing>
-          <wp:inline distT="0" distB="0" distL="0" distR="0" wp14:anchorId="61502F0C" wp14:editId="5C29D7B1">
+          <wp:inline distT="0" distB="0" distL="0" distR="0" wp14:anchorId="61502F0C" wp14:editId="0D7F3A6D">
             <wp:extent cx="4772025" cy="2181225"/>
             <wp:effectExtent l="57150" t="19050" r="47625" b="85725"/>
-            <wp:docPr id="2" name="Graphique 2" descr="This is just a nice chart" title="a nice chart"/>
+            <wp:docPr id="2" name="Graphique 2" descr="[chart_evol_by_cat]&#10;&#10;This is just a nice chart"/>
             <wp:cNvGraphicFramePr/>
             <a:graphic xmlns:a="http://schemas.openxmlformats.org/drawingml/2006/main">
               <a:graphicData uri="http://schemas.openxmlformats.org/drawingml/2006/chart">
@@ -1500,7 +1500,7 @@
                   <v:h position="topLeft,#0" switch="" yrange="0,5400"/>
                 </v:handles>
               </v:shapetype>
-              <v:shape id="Forme automatique 2" o:spid="_x0000_s1026" type="#_x0000_t186" style="position:absolute;left:0;text-align:left;margin-left:208.1pt;margin-top:2.65pt;width:61.5pt;height:358.6pt;rotation:90;z-index:251661312;visibility:visible;mso-wrap-style:square;mso-width-percent:0;mso-height-percent:0;mso-wrap-distance-left:9pt;mso-wrap-distance-top:0;mso-wrap-distance-right:9pt;mso-wrap-distance-bottom:0;mso-position-horizontal:absolute;mso-position-horizontal-relative:margin;mso-position-vertical:absolute;mso-position-vertical-relative:text;mso-width-percent:0;mso-height-percent:0;mso-width-relative:margin;mso-height-relative:margin;v-text-anchor:middle" o:gfxdata="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" o:allowincell="f" filled="t" fillcolor="#b8cce4 [1300]" stroked="f">
+              <v:shape id="Forme automatique 2" o:spid="_x0000_s1026" type="#_x0000_t186" style="position:absolute;left:0;text-align:left;margin-left:208.1pt;margin-top:2.65pt;width:61.5pt;height:358.6pt;rotation:90;z-index:251661312;visibility:visible;mso-wrap-style:square;mso-width-percent:0;mso-height-percent:0;mso-wrap-distance-left:9pt;mso-wrap-distance-top:0;mso-wrap-distance-right:9pt;mso-wrap-distance-bottom:0;mso-position-horizontal:absolute;mso-position-horizontal-relative:margin;mso-position-vertical:absolute;mso-position-vertical-relative:text;mso-width-percent:0;mso-height-percent:0;mso-width-relative:margin;mso-height-relative:margin;v-text-anchor:middle" o:gfxdata="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" o:allowincell="f" filled="t" fillcolor="#b8cce4 [1300]" stroked="f">
                 <v:textbox>
                   <w:txbxContent>
                     <w:p>
@@ -1860,7 +1860,7 @@
           <w:color w:val="800000"/>
           <w:lang w:val="en-US"/>
         </w:rPr>
-        <w:t xml:space="preserve">field’s code must contains: </w:t>
+        <w:t>field’s code must contains: a false expression (like 1 = 0), a TBS field with parameter “</w:t>
       </w:r>
       <w:proofErr w:type="spellStart"/>
       <w:r>
@@ -1868,7 +1868,7 @@
           <w:color w:val="800000"/>
           <w:lang w:val="en-US"/>
         </w:rPr>
-        <w:t>a</w:t>
+        <w:t>ope</w:t>
       </w:r>
       <w:proofErr w:type="spellEnd"/>
       <w:r>
@@ -1876,16 +1876,7 @@
           <w:color w:val="800000"/>
           <w:lang w:val="en-US"/>
         </w:rPr>
-        <w:t xml:space="preserve"> </w:t>
-      </w:r>
-      <w:bookmarkStart w:id="0" w:name="_GoBack"/>
-      <w:bookmarkEnd w:id="0"/>
-      <w:r>
-        <w:rPr>
-          <w:color w:val="800000"/>
-          <w:lang w:val="en-US"/>
-        </w:rPr>
-        <w:t xml:space="preserve">false expression (like 1 = 0), </w:t>
+        <w:t>=</w:t>
       </w:r>
       <w:proofErr w:type="spellStart"/>
       <w:r>
@@ -1893,7 +1884,7 @@
           <w:color w:val="800000"/>
           <w:lang w:val="en-US"/>
         </w:rPr>
-        <w:t>a</w:t>
+        <w:t>docfield</w:t>
       </w:r>
       <w:proofErr w:type="spellEnd"/>
       <w:r>
@@ -1901,55 +1892,7 @@
           <w:color w:val="800000"/>
           <w:lang w:val="en-US"/>
         </w:rPr>
-        <w:t xml:space="preserve"> TBS field with parameter “</w:t>
-      </w:r>
-      <w:proofErr w:type="spellStart"/>
-      <w:r>
-        <w:rPr>
-          <w:color w:val="800000"/>
-          <w:lang w:val="en-US"/>
-        </w:rPr>
-        <w:t>ope</w:t>
-      </w:r>
-      <w:proofErr w:type="spellEnd"/>
-      <w:r>
-        <w:rPr>
-          <w:color w:val="800000"/>
-          <w:lang w:val="en-US"/>
-        </w:rPr>
-        <w:t>=</w:t>
-      </w:r>
-      <w:proofErr w:type="spellStart"/>
-      <w:r>
-        <w:rPr>
-          <w:color w:val="800000"/>
-          <w:lang w:val="en-US"/>
-        </w:rPr>
-        <w:t>docfield</w:t>
-      </w:r>
-      <w:proofErr w:type="spellEnd"/>
-      <w:r>
-        <w:rPr>
-          <w:color w:val="800000"/>
-          <w:lang w:val="en-US"/>
-        </w:rPr>
-        <w:t xml:space="preserve">”, </w:t>
-      </w:r>
-      <w:proofErr w:type="spellStart"/>
-      <w:r>
-        <w:rPr>
-          <w:color w:val="800000"/>
-          <w:lang w:val="en-US"/>
-        </w:rPr>
-        <w:t>a</w:t>
-      </w:r>
-      <w:proofErr w:type="spellEnd"/>
-      <w:r>
-        <w:rPr>
-          <w:color w:val="800000"/>
-          <w:lang w:val="en-US"/>
-        </w:rPr>
-        <w:t xml:space="preserve"> text to be displayed when the </w:t>
+        <w:t xml:space="preserve">”, a text to be displayed when the </w:t>
       </w:r>
       <w:r>
         <w:rPr>
@@ -1989,29 +1932,7 @@
           <w:szCs w:val="18"/>
           <w:lang w:val="en-US"/>
         </w:rPr>
-        <w:t>IF 1 = 0 "[</w:t>
-      </w:r>
-      <w:r>
-        <w:rPr>
-          <w:rFonts w:ascii="Courier New" w:hAnsi="Courier New" w:cs="Courier New"/>
-          <w:noProof/>
-          <w:color w:val="365F91" w:themeColor="accent1" w:themeShade="BF"/>
-          <w:sz w:val="18"/>
-          <w:szCs w:val="18"/>
-          <w:lang w:val="en-US"/>
-        </w:rPr>
-        <w:t>my_field</w:t>
-      </w:r>
-      <w:r>
-        <w:rPr>
-          <w:rFonts w:ascii="Courier New" w:hAnsi="Courier New" w:cs="Courier New"/>
-          <w:noProof/>
-          <w:color w:val="365F91" w:themeColor="accent1" w:themeShade="BF"/>
-          <w:sz w:val="18"/>
-          <w:szCs w:val="18"/>
-          <w:lang w:val="en-US"/>
-        </w:rPr>
-        <w:t>;ope=docfield;frm=0,000.00]" "XX.XX"</w:t>
+        <w:t>IF 1 = 0 "[my_field;ope=docfield;frm=0,000.00]" "XX.XX"</w:t>
       </w:r>
       <w:r>
         <w:rPr>
@@ -2107,19 +2028,19 @@
         </w:rPr>
         <w:t xml:space="preserve">This text should </w:t>
       </w:r>
-      <w:commentRangeStart w:id="1"/>
+      <w:commentRangeStart w:id="0"/>
       <w:r>
         <w:rPr>
           <w:lang w:val="en-US"/>
         </w:rPr>
         <w:t xml:space="preserve">have </w:t>
       </w:r>
-      <w:commentRangeEnd w:id="1"/>
+      <w:commentRangeEnd w:id="0"/>
       <w:r>
         <w:rPr>
           <w:rStyle w:val="Marquedecommentaire"/>
         </w:rPr>
-        <w:commentReference w:id="1"/>
+        <w:commentReference w:id="0"/>
       </w:r>
       <w:r>
         <w:rPr>
@@ -2324,7 +2245,7 @@
                     </pic:cNvPicPr>
                   </pic:nvPicPr>
                   <pic:blipFill>
-                    <a:blip r:embed="rId12">
+                    <a:blip r:embed="rId13">
                       <a:extLst>
                         <a:ext uri="{28A0092B-C50C-407E-A947-70E740481C1C}">
                           <a14:useLocalDpi xmlns:a14="http://schemas.microsoft.com/office/drawing/2010/main" val="0"/>
@@ -2373,7 +2294,7 @@
       </w:r>
     </w:p>
     <w:sectPr>
-      <w:footerReference w:type="default" r:id="rId13"/>
+      <w:footerReference w:type="default" r:id="rId14"/>
       <w:pgSz w:w="11906" w:h="16838"/>
       <w:pgMar w:top="1418" w:right="1418" w:bottom="1418" w:left="1418" w:header="709" w:footer="709" w:gutter="0"/>
       <w:cols w:space="708"/>
@@ -2384,8 +2305,8 @@
 </file>
 
 <file path=word/comments.xml><?xml version="1.0" encoding="utf-8"?>
-<w:comments xmlns:wpc="http://schemas.microsoft.com/office/word/2010/wordprocessingCanvas" xmlns:cx="http://schemas.microsoft.com/office/drawing/2014/chartex" xmlns:cx1="http://schemas.microsoft.com/office/drawing/2015/9/8/chartex" xmlns:cx2="http://schemas.microsoft.com/office/drawing/2015/10/21/chartex" xmlns:cx3="http://schemas.microsoft.com/office/drawing/2016/5/9/chartex" xmlns:cx4="http://schemas.microsoft.com/office/drawing/2016/5/10/chartex" xmlns:cx5="http://schemas.microsoft.com/office/drawing/2016/5/11/chartex" xmlns:cx6="http://schemas.microsoft.com/office/drawing/2016/5/12/chartex" xmlns:cx7="http://schemas.microsoft.com/office/drawing/2016/5/13/chartex" xmlns:cx8="http://schemas.microsoft.com/office/drawing/2016/5/14/chartex" xmlns:mc="http://schemas.openxmlformats.org/markup-compatibility/2006" xmlns:aink="http://schemas.microsoft.com/office/drawing/2016/ink" xmlns:am3d="http://schemas.microsoft.com/office/drawing/2017/model3d" xmlns:o="urn:schemas-microsoft-com:office:office" xmlns:r="http://schemas.openxmlformats.org/officeDocument/2006/relationships" xmlns:m="http://schemas.openxmlformats.org/officeDocument/2006/math" xmlns:v="urn:schemas-microsoft-com:vml" xmlns:wp14="http://schemas.microsoft.com/office/word/2010/wordprocessingDrawing" xmlns:wp="http://schemas.openxmlformats.org/drawingml/2006/wordprocessingDrawing" xmlns:w10="urn:schemas-microsoft-com:office:word" xmlns:w="http://schemas.openxmlformats.org/wordprocessingml/2006/main" xmlns:w14="http://schemas.microsoft.com/office/word/2010/wordml" xmlns:w15="http://schemas.microsoft.com/office/word/2012/wordml" xmlns:w16cid="http://schemas.microsoft.com/office/word/2016/wordml/cid" xmlns:w16se="http://schemas.microsoft.com/office/word/2015/wordml/symex" xmlns:wpg="http://schemas.microsoft.com/office/word/2010/wordprocessingGroup" xmlns:wpi="http://schemas.microsoft.com/office/word/2010/wordprocessingInk" xmlns:wne="http://schemas.microsoft.com/office/word/2006/wordml" xmlns:wps="http://schemas.microsoft.com/office/word/2010/wordprocessingShape" mc:Ignorable="w14 w15 w16se w16cid wp14">
-  <w:comment w:id="1" w:author="Qwerty" w:date="2011-08-29T22:45:00Z" w:initials="Q">
+<w:comments xmlns:wpc="http://schemas.microsoft.com/office/word/2010/wordprocessingCanvas" xmlns:cx="http://schemas.microsoft.com/office/drawing/2014/chartex" xmlns:cx1="http://schemas.microsoft.com/office/drawing/2015/9/8/chartex" xmlns:cx2="http://schemas.microsoft.com/office/drawing/2015/10/21/chartex" xmlns:cx3="http://schemas.microsoft.com/office/drawing/2016/5/9/chartex" xmlns:cx4="http://schemas.microsoft.com/office/drawing/2016/5/10/chartex" xmlns:cx5="http://schemas.microsoft.com/office/drawing/2016/5/11/chartex" xmlns:cx6="http://schemas.microsoft.com/office/drawing/2016/5/12/chartex" xmlns:cx7="http://schemas.microsoft.com/office/drawing/2016/5/13/chartex" xmlns:cx8="http://schemas.microsoft.com/office/drawing/2016/5/14/chartex" xmlns:mc="http://schemas.openxmlformats.org/markup-compatibility/2006" xmlns:aink="http://schemas.microsoft.com/office/drawing/2016/ink" xmlns:am3d="http://schemas.microsoft.com/office/drawing/2017/model3d" xmlns:o="urn:schemas-microsoft-com:office:office" xmlns:r="http://schemas.openxmlformats.org/officeDocument/2006/relationships" xmlns:m="http://schemas.openxmlformats.org/officeDocument/2006/math" xmlns:v="urn:schemas-microsoft-com:vml" xmlns:wp14="http://schemas.microsoft.com/office/word/2010/wordprocessingDrawing" xmlns:wp="http://schemas.openxmlformats.org/drawingml/2006/wordprocessingDrawing" xmlns:w10="urn:schemas-microsoft-com:office:word" xmlns:w="http://schemas.openxmlformats.org/wordprocessingml/2006/main" xmlns:w14="http://schemas.microsoft.com/office/word/2010/wordml" xmlns:w15="http://schemas.microsoft.com/office/word/2012/wordml" xmlns:w16cex="http://schemas.microsoft.com/office/word/2018/wordml/cex" xmlns:w16cid="http://schemas.microsoft.com/office/word/2016/wordml/cid" xmlns:w16="http://schemas.microsoft.com/office/word/2018/wordml" xmlns:w16sdtdh="http://schemas.microsoft.com/office/word/2020/wordml/sdtdatahash" xmlns:w16se="http://schemas.microsoft.com/office/word/2015/wordml/symex" xmlns:wpg="http://schemas.microsoft.com/office/word/2010/wordprocessingGroup" xmlns:wpi="http://schemas.microsoft.com/office/word/2010/wordprocessingInk" xmlns:wne="http://schemas.microsoft.com/office/word/2006/wordml" xmlns:wps="http://schemas.microsoft.com/office/word/2010/wordprocessingShape" mc:Ignorable="w14 w15 w16se w16cid w16 w16cex w16sdtdh wp14">
+  <w:comment w:id="0" w:author="Qwerty" w:date="2011-08-29T22:45:00Z" w:initials="Q">
     <w:p>
       <w:pPr>
         <w:pStyle w:val="Commentaire"/>
@@ -2411,19 +2332,25 @@
 </file>
 
 <file path=word/commentsExtended.xml><?xml version="1.0" encoding="utf-8"?>
-<w15:commentsEx xmlns:wpc="http://schemas.microsoft.com/office/word/2010/wordprocessingCanvas" xmlns:cx="http://schemas.microsoft.com/office/drawing/2014/chartex" xmlns:cx1="http://schemas.microsoft.com/office/drawing/2015/9/8/chartex" xmlns:cx2="http://schemas.microsoft.com/office/drawing/2015/10/21/chartex" xmlns:cx3="http://schemas.microsoft.com/office/drawing/2016/5/9/chartex" xmlns:cx4="http://schemas.microsoft.com/office/drawing/2016/5/10/chartex" xmlns:cx5="http://schemas.microsoft.com/office/drawing/2016/5/11/chartex" xmlns:cx6="http://schemas.microsoft.com/office/drawing/2016/5/12/chartex" xmlns:cx7="http://schemas.microsoft.com/office/drawing/2016/5/13/chartex" xmlns:cx8="http://schemas.microsoft.com/office/drawing/2016/5/14/chartex" xmlns:mc="http://schemas.openxmlformats.org/markup-compatibility/2006" xmlns:aink="http://schemas.microsoft.com/office/drawing/2016/ink" xmlns:am3d="http://schemas.microsoft.com/office/drawing/2017/model3d" xmlns:o="urn:schemas-microsoft-com:office:office" xmlns:r="http://schemas.openxmlformats.org/officeDocument/2006/relationships" xmlns:m="http://schemas.openxmlformats.org/officeDocument/2006/math" xmlns:v="urn:schemas-microsoft-com:vml" xmlns:wp14="http://schemas.microsoft.com/office/word/2010/wordprocessingDrawing" xmlns:wp="http://schemas.openxmlformats.org/drawingml/2006/wordprocessingDrawing" xmlns:w10="urn:schemas-microsoft-com:office:word" xmlns:w="http://schemas.openxmlformats.org/wordprocessingml/2006/main" xmlns:w14="http://schemas.microsoft.com/office/word/2010/wordml" xmlns:w15="http://schemas.microsoft.com/office/word/2012/wordml" xmlns:w16cid="http://schemas.microsoft.com/office/word/2016/wordml/cid" xmlns:w16se="http://schemas.microsoft.com/office/word/2015/wordml/symex" xmlns:wpg="http://schemas.microsoft.com/office/word/2010/wordprocessingGroup" xmlns:wpi="http://schemas.microsoft.com/office/word/2010/wordprocessingInk" xmlns:wne="http://schemas.microsoft.com/office/word/2006/wordml" xmlns:wps="http://schemas.microsoft.com/office/word/2010/wordprocessingShape" mc:Ignorable="w14 w15 w16se w16cid wp14">
+<w15:commentsEx xmlns:wpc="http://schemas.microsoft.com/office/word/2010/wordprocessingCanvas" xmlns:cx="http://schemas.microsoft.com/office/drawing/2014/chartex" xmlns:cx1="http://schemas.microsoft.com/office/drawing/2015/9/8/chartex" xmlns:cx2="http://schemas.microsoft.com/office/drawing/2015/10/21/chartex" xmlns:cx3="http://schemas.microsoft.com/office/drawing/2016/5/9/chartex" xmlns:cx4="http://schemas.microsoft.com/office/drawing/2016/5/10/chartex" xmlns:cx5="http://schemas.microsoft.com/office/drawing/2016/5/11/chartex" xmlns:cx6="http://schemas.microsoft.com/office/drawing/2016/5/12/chartex" xmlns:cx7="http://schemas.microsoft.com/office/drawing/2016/5/13/chartex" xmlns:cx8="http://schemas.microsoft.com/office/drawing/2016/5/14/chartex" xmlns:mc="http://schemas.openxmlformats.org/markup-compatibility/2006" xmlns:aink="http://schemas.microsoft.com/office/drawing/2016/ink" xmlns:am3d="http://schemas.microsoft.com/office/drawing/2017/model3d" xmlns:o="urn:schemas-microsoft-com:office:office" xmlns:r="http://schemas.openxmlformats.org/officeDocument/2006/relationships" xmlns:m="http://schemas.openxmlformats.org/officeDocument/2006/math" xmlns:v="urn:schemas-microsoft-com:vml" xmlns:wp14="http://schemas.microsoft.com/office/word/2010/wordprocessingDrawing" xmlns:wp="http://schemas.openxmlformats.org/drawingml/2006/wordprocessingDrawing" xmlns:w10="urn:schemas-microsoft-com:office:word" xmlns:w="http://schemas.openxmlformats.org/wordprocessingml/2006/main" xmlns:w14="http://schemas.microsoft.com/office/word/2010/wordml" xmlns:w15="http://schemas.microsoft.com/office/word/2012/wordml" xmlns:w16cex="http://schemas.microsoft.com/office/word/2018/wordml/cex" xmlns:w16cid="http://schemas.microsoft.com/office/word/2016/wordml/cid" xmlns:w16="http://schemas.microsoft.com/office/word/2018/wordml" xmlns:w16sdtdh="http://schemas.microsoft.com/office/word/2020/wordml/sdtdatahash" xmlns:w16se="http://schemas.microsoft.com/office/word/2015/wordml/symex" xmlns:wpg="http://schemas.microsoft.com/office/word/2010/wordprocessingGroup" xmlns:wpi="http://schemas.microsoft.com/office/word/2010/wordprocessingInk" xmlns:wne="http://schemas.microsoft.com/office/word/2006/wordml" xmlns:wps="http://schemas.microsoft.com/office/word/2010/wordprocessingShape" mc:Ignorable="w14 w15 w16se w16cid w16 w16cex w16sdtdh wp14">
   <w15:commentEx w15:paraId="423F1C04" w15:done="0"/>
 </w15:commentsEx>
 </file>
 
+<file path=word/commentsExtensible.xml><?xml version="1.0" encoding="utf-8"?>
+<w16cex:commentsExtensible xmlns:wpc="http://schemas.microsoft.com/office/word/2010/wordprocessingCanvas" xmlns:cx="http://schemas.microsoft.com/office/drawing/2014/chartex" xmlns:cx1="http://schemas.microsoft.com/office/drawing/2015/9/8/chartex" xmlns:cx2="http://schemas.microsoft.com/office/drawing/2015/10/21/chartex" xmlns:cx3="http://schemas.microsoft.com/office/drawing/2016/5/9/chartex" xmlns:cx4="http://schemas.microsoft.com/office/drawing/2016/5/10/chartex" xmlns:cx5="http://schemas.microsoft.com/office/drawing/2016/5/11/chartex" xmlns:cx6="http://schemas.microsoft.com/office/drawing/2016/5/12/chartex" xmlns:cx7="http://schemas.microsoft.com/office/drawing/2016/5/13/chartex" xmlns:cx8="http://schemas.microsoft.com/office/drawing/2016/5/14/chartex" xmlns:mc="http://schemas.openxmlformats.org/markup-compatibility/2006" xmlns:aink="http://schemas.microsoft.com/office/drawing/2016/ink" xmlns:am3d="http://schemas.microsoft.com/office/drawing/2017/model3d" xmlns:o="urn:schemas-microsoft-com:office:office" xmlns:r="http://schemas.openxmlformats.org/officeDocument/2006/relationships" xmlns:m="http://schemas.openxmlformats.org/officeDocument/2006/math" xmlns:v="urn:schemas-microsoft-com:vml" xmlns:wp14="http://schemas.microsoft.com/office/word/2010/wordprocessingDrawing" xmlns:wp="http://schemas.openxmlformats.org/drawingml/2006/wordprocessingDrawing" xmlns:w10="urn:schemas-microsoft-com:office:word" xmlns:w="http://schemas.openxmlformats.org/wordprocessingml/2006/main" xmlns:w14="http://schemas.microsoft.com/office/word/2010/wordml" xmlns:w15="http://schemas.microsoft.com/office/word/2012/wordml" xmlns:w16cex="http://schemas.microsoft.com/office/word/2018/wordml/cex" xmlns:w16cid="http://schemas.microsoft.com/office/word/2016/wordml/cid" xmlns:w16="http://schemas.microsoft.com/office/word/2018/wordml" xmlns:w16sdtdh="http://schemas.microsoft.com/office/word/2020/wordml/sdtdatahash" xmlns:w16se="http://schemas.microsoft.com/office/word/2015/wordml/symex" xmlns:wpg="http://schemas.microsoft.com/office/word/2010/wordprocessingGroup" xmlns:wpi="http://schemas.microsoft.com/office/word/2010/wordprocessingInk" xmlns:wne="http://schemas.microsoft.com/office/word/2006/wordml" xmlns:wps="http://schemas.microsoft.com/office/word/2010/wordprocessingShape" mc:Ignorable="w14 w15 w16se w16cid w16 w16cex w16sdtdh wp14">
+  <w16cex:commentExtensible w16cex:durableId="20E21034" w16cex:dateUtc="2011-08-29T20:45:00Z"/>
+</w16cex:commentsExtensible>
+</file>
+
 <file path=word/commentsIds.xml><?xml version="1.0" encoding="utf-8"?>
-<w16cid:commentsIds xmlns:wpc="http://schemas.microsoft.com/office/word/2010/wordprocessingCanvas" xmlns:cx="http://schemas.microsoft.com/office/drawing/2014/chartex" xmlns:cx1="http://schemas.microsoft.com/office/drawing/2015/9/8/chartex" xmlns:cx2="http://schemas.microsoft.com/office/drawing/2015/10/21/chartex" xmlns:cx3="http://schemas.microsoft.com/office/drawing/2016/5/9/chartex" xmlns:cx4="http://schemas.microsoft.com/office/drawing/2016/5/10/chartex" xmlns:cx5="http://schemas.microsoft.com/office/drawing/2016/5/11/chartex" xmlns:cx6="http://schemas.microsoft.com/office/drawing/2016/5/12/chartex" xmlns:cx7="http://schemas.microsoft.com/office/drawing/2016/5/13/chartex" xmlns:cx8="http://schemas.microsoft.com/office/drawing/2016/5/14/chartex" xmlns:mc="http://schemas.openxmlformats.org/markup-compatibility/2006" xmlns:aink="http://schemas.microsoft.com/office/drawing/2016/ink" xmlns:am3d="http://schemas.microsoft.com/office/drawing/2017/model3d" xmlns:o="urn:schemas-microsoft-com:office:office" xmlns:r="http://schemas.openxmlformats.org/officeDocument/2006/relationships" xmlns:m="http://schemas.openxmlformats.org/officeDocument/2006/math" xmlns:v="urn:schemas-microsoft-com:vml" xmlns:wp14="http://schemas.microsoft.com/office/word/2010/wordprocessingDrawing" xmlns:wp="http://schemas.openxmlformats.org/drawingml/2006/wordprocessingDrawing" xmlns:w10="urn:schemas-microsoft-com:office:word" xmlns:w="http://schemas.openxmlformats.org/wordprocessingml/2006/main" xmlns:w14="http://schemas.microsoft.com/office/word/2010/wordml" xmlns:w15="http://schemas.microsoft.com/office/word/2012/wordml" xmlns:w16cid="http://schemas.microsoft.com/office/word/2016/wordml/cid" xmlns:w16se="http://schemas.microsoft.com/office/word/2015/wordml/symex" xmlns:wpg="http://schemas.microsoft.com/office/word/2010/wordprocessingGroup" xmlns:wpi="http://schemas.microsoft.com/office/word/2010/wordprocessingInk" xmlns:wne="http://schemas.microsoft.com/office/word/2006/wordml" xmlns:wps="http://schemas.microsoft.com/office/word/2010/wordprocessingShape" mc:Ignorable="w14 w15 w16se w16cid wp14">
+<w16cid:commentsIds xmlns:wpc="http://schemas.microsoft.com/office/word/2010/wordprocessingCanvas" xmlns:cx="http://schemas.microsoft.com/office/drawing/2014/chartex" xmlns:cx1="http://schemas.microsoft.com/office/drawing/2015/9/8/chartex" xmlns:cx2="http://schemas.microsoft.com/office/drawing/2015/10/21/chartex" xmlns:cx3="http://schemas.microsoft.com/office/drawing/2016/5/9/chartex" xmlns:cx4="http://schemas.microsoft.com/office/drawing/2016/5/10/chartex" xmlns:cx5="http://schemas.microsoft.com/office/drawing/2016/5/11/chartex" xmlns:cx6="http://schemas.microsoft.com/office/drawing/2016/5/12/chartex" xmlns:cx7="http://schemas.microsoft.com/office/drawing/2016/5/13/chartex" xmlns:cx8="http://schemas.microsoft.com/office/drawing/2016/5/14/chartex" xmlns:mc="http://schemas.openxmlformats.org/markup-compatibility/2006" xmlns:aink="http://schemas.microsoft.com/office/drawing/2016/ink" xmlns:am3d="http://schemas.microsoft.com/office/drawing/2017/model3d" xmlns:o="urn:schemas-microsoft-com:office:office" xmlns:r="http://schemas.openxmlformats.org/officeDocument/2006/relationships" xmlns:m="http://schemas.openxmlformats.org/officeDocument/2006/math" xmlns:v="urn:schemas-microsoft-com:vml" xmlns:wp14="http://schemas.microsoft.com/office/word/2010/wordprocessingDrawing" xmlns:wp="http://schemas.openxmlformats.org/drawingml/2006/wordprocessingDrawing" xmlns:w10="urn:schemas-microsoft-com:office:word" xmlns:w="http://schemas.openxmlformats.org/wordprocessingml/2006/main" xmlns:w14="http://schemas.microsoft.com/office/word/2010/wordml" xmlns:w15="http://schemas.microsoft.com/office/word/2012/wordml" xmlns:w16cex="http://schemas.microsoft.com/office/word/2018/wordml/cex" xmlns:w16cid="http://schemas.microsoft.com/office/word/2016/wordml/cid" xmlns:w16="http://schemas.microsoft.com/office/word/2018/wordml" xmlns:w16sdtdh="http://schemas.microsoft.com/office/word/2020/wordml/sdtdatahash" xmlns:w16se="http://schemas.microsoft.com/office/word/2015/wordml/symex" xmlns:wpg="http://schemas.microsoft.com/office/word/2010/wordprocessingGroup" xmlns:wpi="http://schemas.microsoft.com/office/word/2010/wordprocessingInk" xmlns:wne="http://schemas.microsoft.com/office/word/2006/wordml" xmlns:wps="http://schemas.microsoft.com/office/word/2010/wordprocessingShape" mc:Ignorable="w14 w15 w16se w16cid w16 w16cex w16sdtdh wp14">
   <w16cid:commentId w16cid:paraId="423F1C04" w16cid:durableId="20E21034"/>
 </w16cid:commentsIds>
 </file>
 
 <file path=word/endnotes.xml><?xml version="1.0" encoding="utf-8"?>
-<w:endnotes xmlns:wpc="http://schemas.microsoft.com/office/word/2010/wordprocessingCanvas" xmlns:cx="http://schemas.microsoft.com/office/drawing/2014/chartex" xmlns:cx1="http://schemas.microsoft.com/office/drawing/2015/9/8/chartex" xmlns:cx2="http://schemas.microsoft.com/office/drawing/2015/10/21/chartex" xmlns:cx3="http://schemas.microsoft.com/office/drawing/2016/5/9/chartex" xmlns:cx4="http://schemas.microsoft.com/office/drawing/2016/5/10/chartex" xmlns:cx5="http://schemas.microsoft.com/office/drawing/2016/5/11/chartex" xmlns:cx6="http://schemas.microsoft.com/office/drawing/2016/5/12/chartex" xmlns:cx7="http://schemas.microsoft.com/office/drawing/2016/5/13/chartex" xmlns:cx8="http://schemas.microsoft.com/office/drawing/2016/5/14/chartex" xmlns:mc="http://schemas.openxmlformats.org/markup-compatibility/2006" xmlns:aink="http://schemas.microsoft.com/office/drawing/2016/ink" xmlns:am3d="http://schemas.microsoft.com/office/drawing/2017/model3d" xmlns:o="urn:schemas-microsoft-com:office:office" xmlns:r="http://schemas.openxmlformats.org/officeDocument/2006/relationships" xmlns:m="http://schemas.openxmlformats.org/officeDocument/2006/math" xmlns:v="urn:schemas-microsoft-com:vml" xmlns:wp14="http://schemas.microsoft.com/office/word/2010/wordprocessingDrawing" xmlns:wp="http://schemas.openxmlformats.org/drawingml/2006/wordprocessingDrawing" xmlns:w10="urn:schemas-microsoft-com:office:word" xmlns:w="http://schemas.openxmlformats.org/wordprocessingml/2006/main" xmlns:w14="http://schemas.microsoft.com/office/word/2010/wordml" xmlns:w15="http://schemas.microsoft.com/office/word/2012/wordml" xmlns:w16cid="http://schemas.microsoft.com/office/word/2016/wordml/cid" xmlns:w16se="http://schemas.microsoft.com/office/word/2015/wordml/symex" xmlns:wpg="http://schemas.microsoft.com/office/word/2010/wordprocessingGroup" xmlns:wpi="http://schemas.microsoft.com/office/word/2010/wordprocessingInk" xmlns:wne="http://schemas.microsoft.com/office/word/2006/wordml" xmlns:wps="http://schemas.microsoft.com/office/word/2010/wordprocessingShape" mc:Ignorable="w14 w15 w16se w16cid wp14">
+<w:endnotes xmlns:wpc="http://schemas.microsoft.com/office/word/2010/wordprocessingCanvas" xmlns:cx="http://schemas.microsoft.com/office/drawing/2014/chartex" xmlns:cx1="http://schemas.microsoft.com/office/drawing/2015/9/8/chartex" xmlns:cx2="http://schemas.microsoft.com/office/drawing/2015/10/21/chartex" xmlns:cx3="http://schemas.microsoft.com/office/drawing/2016/5/9/chartex" xmlns:cx4="http://schemas.microsoft.com/office/drawing/2016/5/10/chartex" xmlns:cx5="http://schemas.microsoft.com/office/drawing/2016/5/11/chartex" xmlns:cx6="http://schemas.microsoft.com/office/drawing/2016/5/12/chartex" xmlns:cx7="http://schemas.microsoft.com/office/drawing/2016/5/13/chartex" xmlns:cx8="http://schemas.microsoft.com/office/drawing/2016/5/14/chartex" xmlns:mc="http://schemas.openxmlformats.org/markup-compatibility/2006" xmlns:aink="http://schemas.microsoft.com/office/drawing/2016/ink" xmlns:am3d="http://schemas.microsoft.com/office/drawing/2017/model3d" xmlns:o="urn:schemas-microsoft-com:office:office" xmlns:r="http://schemas.openxmlformats.org/officeDocument/2006/relationships" xmlns:m="http://schemas.openxmlformats.org/officeDocument/2006/math" xmlns:v="urn:schemas-microsoft-com:vml" xmlns:wp14="http://schemas.microsoft.com/office/word/2010/wordprocessingDrawing" xmlns:wp="http://schemas.openxmlformats.org/drawingml/2006/wordprocessingDrawing" xmlns:w10="urn:schemas-microsoft-com:office:word" xmlns:w="http://schemas.openxmlformats.org/wordprocessingml/2006/main" xmlns:w14="http://schemas.microsoft.com/office/word/2010/wordml" xmlns:w15="http://schemas.microsoft.com/office/word/2012/wordml" xmlns:w16cex="http://schemas.microsoft.com/office/word/2018/wordml/cex" xmlns:w16cid="http://schemas.microsoft.com/office/word/2016/wordml/cid" xmlns:w16="http://schemas.microsoft.com/office/word/2018/wordml" xmlns:w16sdtdh="http://schemas.microsoft.com/office/word/2020/wordml/sdtdatahash" xmlns:w16se="http://schemas.microsoft.com/office/word/2015/wordml/symex" xmlns:wpg="http://schemas.microsoft.com/office/word/2010/wordprocessingGroup" xmlns:wpi="http://schemas.microsoft.com/office/word/2010/wordprocessingInk" xmlns:wne="http://schemas.microsoft.com/office/word/2006/wordml" xmlns:wps="http://schemas.microsoft.com/office/word/2010/wordprocessingShape" mc:Ignorable="w14 w15 w16se w16cid w16 w16cex w16sdtdh wp14">
   <w:endnote w:type="separator" w:id="-1">
     <w:p>
       <w:pPr>
@@ -2448,7 +2375,7 @@
 </file>
 
 <file path=word/footer1.xml><?xml version="1.0" encoding="utf-8"?>
-<w:ftr xmlns:wpc="http://schemas.microsoft.com/office/word/2010/wordprocessingCanvas" xmlns:cx="http://schemas.microsoft.com/office/drawing/2014/chartex" xmlns:cx1="http://schemas.microsoft.com/office/drawing/2015/9/8/chartex" xmlns:cx2="http://schemas.microsoft.com/office/drawing/2015/10/21/chartex" xmlns:cx3="http://schemas.microsoft.com/office/drawing/2016/5/9/chartex" xmlns:cx4="http://schemas.microsoft.com/office/drawing/2016/5/10/chartex" xmlns:cx5="http://schemas.microsoft.com/office/drawing/2016/5/11/chartex" xmlns:cx6="http://schemas.microsoft.com/office/drawing/2016/5/12/chartex" xmlns:cx7="http://schemas.microsoft.com/office/drawing/2016/5/13/chartex" xmlns:cx8="http://schemas.microsoft.com/office/drawing/2016/5/14/chartex" xmlns:mc="http://schemas.openxmlformats.org/markup-compatibility/2006" xmlns:aink="http://schemas.microsoft.com/office/drawing/2016/ink" xmlns:am3d="http://schemas.microsoft.com/office/drawing/2017/model3d" xmlns:o="urn:schemas-microsoft-com:office:office" xmlns:r="http://schemas.openxmlformats.org/officeDocument/2006/relationships" xmlns:m="http://schemas.openxmlformats.org/officeDocument/2006/math" xmlns:v="urn:schemas-microsoft-com:vml" xmlns:wp14="http://schemas.microsoft.com/office/word/2010/wordprocessingDrawing" xmlns:wp="http://schemas.openxmlformats.org/drawingml/2006/wordprocessingDrawing" xmlns:w10="urn:schemas-microsoft-com:office:word" xmlns:w="http://schemas.openxmlformats.org/wordprocessingml/2006/main" xmlns:w14="http://schemas.microsoft.com/office/word/2010/wordml" xmlns:w15="http://schemas.microsoft.com/office/word/2012/wordml" xmlns:w16cid="http://schemas.microsoft.com/office/word/2016/wordml/cid" xmlns:w16se="http://schemas.microsoft.com/office/word/2015/wordml/symex" xmlns:wpg="http://schemas.microsoft.com/office/word/2010/wordprocessingGroup" xmlns:wpi="http://schemas.microsoft.com/office/word/2010/wordprocessingInk" xmlns:wne="http://schemas.microsoft.com/office/word/2006/wordml" xmlns:wps="http://schemas.microsoft.com/office/word/2010/wordprocessingShape" mc:Ignorable="w14 w15 w16se w16cid wp14">
+<w:ftr xmlns:wpc="http://schemas.microsoft.com/office/word/2010/wordprocessingCanvas" xmlns:cx="http://schemas.microsoft.com/office/drawing/2014/chartex" xmlns:cx1="http://schemas.microsoft.com/office/drawing/2015/9/8/chartex" xmlns:cx2="http://schemas.microsoft.com/office/drawing/2015/10/21/chartex" xmlns:cx3="http://schemas.microsoft.com/office/drawing/2016/5/9/chartex" xmlns:cx4="http://schemas.microsoft.com/office/drawing/2016/5/10/chartex" xmlns:cx5="http://schemas.microsoft.com/office/drawing/2016/5/11/chartex" xmlns:cx6="http://schemas.microsoft.com/office/drawing/2016/5/12/chartex" xmlns:cx7="http://schemas.microsoft.com/office/drawing/2016/5/13/chartex" xmlns:cx8="http://schemas.microsoft.com/office/drawing/2016/5/14/chartex" xmlns:mc="http://schemas.openxmlformats.org/markup-compatibility/2006" xmlns:aink="http://schemas.microsoft.com/office/drawing/2016/ink" xmlns:am3d="http://schemas.microsoft.com/office/drawing/2017/model3d" xmlns:o="urn:schemas-microsoft-com:office:office" xmlns:r="http://schemas.openxmlformats.org/officeDocument/2006/relationships" xmlns:m="http://schemas.openxmlformats.org/officeDocument/2006/math" xmlns:v="urn:schemas-microsoft-com:vml" xmlns:wp14="http://schemas.microsoft.com/office/word/2010/wordprocessingDrawing" xmlns:wp="http://schemas.openxmlformats.org/drawingml/2006/wordprocessingDrawing" xmlns:w10="urn:schemas-microsoft-com:office:word" xmlns:w="http://schemas.openxmlformats.org/wordprocessingml/2006/main" xmlns:w14="http://schemas.microsoft.com/office/word/2010/wordml" xmlns:w15="http://schemas.microsoft.com/office/word/2012/wordml" xmlns:w16cex="http://schemas.microsoft.com/office/word/2018/wordml/cex" xmlns:w16cid="http://schemas.microsoft.com/office/word/2016/wordml/cid" xmlns:w16="http://schemas.microsoft.com/office/word/2018/wordml" xmlns:w16sdtdh="http://schemas.microsoft.com/office/word/2020/wordml/sdtdatahash" xmlns:w16se="http://schemas.microsoft.com/office/word/2015/wordml/symex" xmlns:wpg="http://schemas.microsoft.com/office/word/2010/wordprocessingGroup" xmlns:wpi="http://schemas.microsoft.com/office/word/2010/wordprocessingInk" xmlns:wne="http://schemas.microsoft.com/office/word/2006/wordml" xmlns:wps="http://schemas.microsoft.com/office/word/2010/wordprocessingShape" mc:Ignorable="w14 w15 w16se w16cid w16 w16cex w16sdtdh wp14">
   <w:p>
     <w:pPr>
       <w:pStyle w:val="Pieddepage"/>
@@ -2604,7 +2531,7 @@
 </file>
 
 <file path=word/footnotes.xml><?xml version="1.0" encoding="utf-8"?>
-<w:footnotes xmlns:wpc="http://schemas.microsoft.com/office/word/2010/wordprocessingCanvas" xmlns:cx="http://schemas.microsoft.com/office/drawing/2014/chartex" xmlns:cx1="http://schemas.microsoft.com/office/drawing/2015/9/8/chartex" xmlns:cx2="http://schemas.microsoft.com/office/drawing/2015/10/21/chartex" xmlns:cx3="http://schemas.microsoft.com/office/drawing/2016/5/9/chartex" xmlns:cx4="http://schemas.microsoft.com/office/drawing/2016/5/10/chartex" xmlns:cx5="http://schemas.microsoft.com/office/drawing/2016/5/11/chartex" xmlns:cx6="http://schemas.microsoft.com/office/drawing/2016/5/12/chartex" xmlns:cx7="http://schemas.microsoft.com/office/drawing/2016/5/13/chartex" xmlns:cx8="http://schemas.microsoft.com/office/drawing/2016/5/14/chartex" xmlns:mc="http://schemas.openxmlformats.org/markup-compatibility/2006" xmlns:aink="http://schemas.microsoft.com/office/drawing/2016/ink" xmlns:am3d="http://schemas.microsoft.com/office/drawing/2017/model3d" xmlns:o="urn:schemas-microsoft-com:office:office" xmlns:r="http://schemas.openxmlformats.org/officeDocument/2006/relationships" xmlns:m="http://schemas.openxmlformats.org/officeDocument/2006/math" xmlns:v="urn:schemas-microsoft-com:vml" xmlns:wp14="http://schemas.microsoft.com/office/word/2010/wordprocessingDrawing" xmlns:wp="http://schemas.openxmlformats.org/drawingml/2006/wordprocessingDrawing" xmlns:w10="urn:schemas-microsoft-com:office:word" xmlns:w="http://schemas.openxmlformats.org/wordprocessingml/2006/main" xmlns:w14="http://schemas.microsoft.com/office/word/2010/wordml" xmlns:w15="http://schemas.microsoft.com/office/word/2012/wordml" xmlns:w16cid="http://schemas.microsoft.com/office/word/2016/wordml/cid" xmlns:w16se="http://schemas.microsoft.com/office/word/2015/wordml/symex" xmlns:wpg="http://schemas.microsoft.com/office/word/2010/wordprocessingGroup" xmlns:wpi="http://schemas.microsoft.com/office/word/2010/wordprocessingInk" xmlns:wne="http://schemas.microsoft.com/office/word/2006/wordml" xmlns:wps="http://schemas.microsoft.com/office/word/2010/wordprocessingShape" mc:Ignorable="w14 w15 w16se w16cid wp14">
+<w:footnotes xmlns:wpc="http://schemas.microsoft.com/office/word/2010/wordprocessingCanvas" xmlns:cx="http://schemas.microsoft.com/office/drawing/2014/chartex" xmlns:cx1="http://schemas.microsoft.com/office/drawing/2015/9/8/chartex" xmlns:cx2="http://schemas.microsoft.com/office/drawing/2015/10/21/chartex" xmlns:cx3="http://schemas.microsoft.com/office/drawing/2016/5/9/chartex" xmlns:cx4="http://schemas.microsoft.com/office/drawing/2016/5/10/chartex" xmlns:cx5="http://schemas.microsoft.com/office/drawing/2016/5/11/chartex" xmlns:cx6="http://schemas.microsoft.com/office/drawing/2016/5/12/chartex" xmlns:cx7="http://schemas.microsoft.com/office/drawing/2016/5/13/chartex" xmlns:cx8="http://schemas.microsoft.com/office/drawing/2016/5/14/chartex" xmlns:mc="http://schemas.openxmlformats.org/markup-compatibility/2006" xmlns:aink="http://schemas.microsoft.com/office/drawing/2016/ink" xmlns:am3d="http://schemas.microsoft.com/office/drawing/2017/model3d" xmlns:o="urn:schemas-microsoft-com:office:office" xmlns:r="http://schemas.openxmlformats.org/officeDocument/2006/relationships" xmlns:m="http://schemas.openxmlformats.org/officeDocument/2006/math" xmlns:v="urn:schemas-microsoft-com:vml" xmlns:wp14="http://schemas.microsoft.com/office/word/2010/wordprocessingDrawing" xmlns:wp="http://schemas.openxmlformats.org/drawingml/2006/wordprocessingDrawing" xmlns:w10="urn:schemas-microsoft-com:office:word" xmlns:w="http://schemas.openxmlformats.org/wordprocessingml/2006/main" xmlns:w14="http://schemas.microsoft.com/office/word/2010/wordml" xmlns:w15="http://schemas.microsoft.com/office/word/2012/wordml" xmlns:w16cex="http://schemas.microsoft.com/office/word/2018/wordml/cex" xmlns:w16cid="http://schemas.microsoft.com/office/word/2016/wordml/cid" xmlns:w16="http://schemas.microsoft.com/office/word/2018/wordml" xmlns:w16sdtdh="http://schemas.microsoft.com/office/word/2020/wordml/sdtdatahash" xmlns:w16se="http://schemas.microsoft.com/office/word/2015/wordml/symex" xmlns:wpg="http://schemas.microsoft.com/office/word/2010/wordprocessingGroup" xmlns:wpi="http://schemas.microsoft.com/office/word/2010/wordprocessingInk" xmlns:wne="http://schemas.microsoft.com/office/word/2006/wordml" xmlns:wps="http://schemas.microsoft.com/office/word/2010/wordprocessingShape" mc:Ignorable="w14 w15 w16se w16cid w16 w16cex w16sdtdh wp14">
   <w:footnote w:type="separator" w:id="-1">
     <w:p>
       <w:pPr>
@@ -2629,7 +2556,7 @@
 </file>
 
 <file path=word/numbering.xml><?xml version="1.0" encoding="utf-8"?>
-<w:numbering xmlns:wpc="http://schemas.microsoft.com/office/word/2010/wordprocessingCanvas" xmlns:cx="http://schemas.microsoft.com/office/drawing/2014/chartex" xmlns:cx1="http://schemas.microsoft.com/office/drawing/2015/9/8/chartex" xmlns:cx2="http://schemas.microsoft.com/office/drawing/2015/10/21/chartex" xmlns:cx3="http://schemas.microsoft.com/office/drawing/2016/5/9/chartex" xmlns:cx4="http://schemas.microsoft.com/office/drawing/2016/5/10/chartex" xmlns:cx5="http://schemas.microsoft.com/office/drawing/2016/5/11/chartex" xmlns:cx6="http://schemas.microsoft.com/office/drawing/2016/5/12/chartex" xmlns:cx7="http://schemas.microsoft.com/office/drawing/2016/5/13/chartex" xmlns:cx8="http://schemas.microsoft.com/office/drawing/2016/5/14/chartex" xmlns:mc="http://schemas.openxmlformats.org/markup-compatibility/2006" xmlns:aink="http://schemas.microsoft.com/office/drawing/2016/ink" xmlns:am3d="http://schemas.microsoft.com/office/drawing/2017/model3d" xmlns:o="urn:schemas-microsoft-com:office:office" xmlns:r="http://schemas.openxmlformats.org/officeDocument/2006/relationships" xmlns:m="http://schemas.openxmlformats.org/officeDocument/2006/math" xmlns:v="urn:schemas-microsoft-com:vml" xmlns:wp14="http://schemas.microsoft.com/office/word/2010/wordprocessingDrawing" xmlns:wp="http://schemas.openxmlformats.org/drawingml/2006/wordprocessingDrawing" xmlns:w10="urn:schemas-microsoft-com:office:word" xmlns:w="http://schemas.openxmlformats.org/wordprocessingml/2006/main" xmlns:w14="http://schemas.microsoft.com/office/word/2010/wordml" xmlns:w15="http://schemas.microsoft.com/office/word/2012/wordml" xmlns:w16cid="http://schemas.microsoft.com/office/word/2016/wordml/cid" xmlns:w16se="http://schemas.microsoft.com/office/word/2015/wordml/symex" xmlns:wpg="http://schemas.microsoft.com/office/word/2010/wordprocessingGroup" xmlns:wpi="http://schemas.microsoft.com/office/word/2010/wordprocessingInk" xmlns:wne="http://schemas.microsoft.com/office/word/2006/wordml" xmlns:wps="http://schemas.microsoft.com/office/word/2010/wordprocessingShape" mc:Ignorable="w14 w15 w16se w16cid wp14">
+<w:numbering xmlns:wpc="http://schemas.microsoft.com/office/word/2010/wordprocessingCanvas" xmlns:cx="http://schemas.microsoft.com/office/drawing/2014/chartex" xmlns:cx1="http://schemas.microsoft.com/office/drawing/2015/9/8/chartex" xmlns:cx2="http://schemas.microsoft.com/office/drawing/2015/10/21/chartex" xmlns:cx3="http://schemas.microsoft.com/office/drawing/2016/5/9/chartex" xmlns:cx4="http://schemas.microsoft.com/office/drawing/2016/5/10/chartex" xmlns:cx5="http://schemas.microsoft.com/office/drawing/2016/5/11/chartex" xmlns:cx6="http://schemas.microsoft.com/office/drawing/2016/5/12/chartex" xmlns:cx7="http://schemas.microsoft.com/office/drawing/2016/5/13/chartex" xmlns:cx8="http://schemas.microsoft.com/office/drawing/2016/5/14/chartex" xmlns:mc="http://schemas.openxmlformats.org/markup-compatibility/2006" xmlns:aink="http://schemas.microsoft.com/office/drawing/2016/ink" xmlns:am3d="http://schemas.microsoft.com/office/drawing/2017/model3d" xmlns:o="urn:schemas-microsoft-com:office:office" xmlns:r="http://schemas.openxmlformats.org/officeDocument/2006/relationships" xmlns:m="http://schemas.openxmlformats.org/officeDocument/2006/math" xmlns:v="urn:schemas-microsoft-com:vml" xmlns:wp14="http://schemas.microsoft.com/office/word/2010/wordprocessingDrawing" xmlns:wp="http://schemas.openxmlformats.org/drawingml/2006/wordprocessingDrawing" xmlns:w10="urn:schemas-microsoft-com:office:word" xmlns:w="http://schemas.openxmlformats.org/wordprocessingml/2006/main" xmlns:w14="http://schemas.microsoft.com/office/word/2010/wordml" xmlns:w15="http://schemas.microsoft.com/office/word/2012/wordml" xmlns:w16cex="http://schemas.microsoft.com/office/word/2018/wordml/cex" xmlns:w16cid="http://schemas.microsoft.com/office/word/2016/wordml/cid" xmlns:w16="http://schemas.microsoft.com/office/word/2018/wordml" xmlns:w16sdtdh="http://schemas.microsoft.com/office/word/2020/wordml/sdtdatahash" xmlns:w16se="http://schemas.microsoft.com/office/word/2015/wordml/symex" xmlns:wpg="http://schemas.microsoft.com/office/word/2010/wordprocessingGroup" xmlns:wpi="http://schemas.microsoft.com/office/word/2010/wordprocessingInk" xmlns:wne="http://schemas.microsoft.com/office/word/2006/wordml" xmlns:wps="http://schemas.microsoft.com/office/word/2010/wordprocessingShape" mc:Ignorable="w14 w15 w16se w16cid w16 w16cex w16sdtdh wp14">
   <w:abstractNum w:abstractNumId="0" w15:restartNumberingAfterBreak="0">
     <w:nsid w:val="FFFFFF7C"/>
     <w:multiLevelType w:val="singleLevel"/>
@@ -3331,7 +3258,7 @@
 </file>
 
 <file path=word/people.xml><?xml version="1.0" encoding="utf-8"?>
-<w15:people xmlns:wpc="http://schemas.microsoft.com/office/word/2010/wordprocessingCanvas" xmlns:cx="http://schemas.microsoft.com/office/drawing/2014/chartex" xmlns:cx1="http://schemas.microsoft.com/office/drawing/2015/9/8/chartex" xmlns:cx2="http://schemas.microsoft.com/office/drawing/2015/10/21/chartex" xmlns:cx3="http://schemas.microsoft.com/office/drawing/2016/5/9/chartex" xmlns:cx4="http://schemas.microsoft.com/office/drawing/2016/5/10/chartex" xmlns:cx5="http://schemas.microsoft.com/office/drawing/2016/5/11/chartex" xmlns:cx6="http://schemas.microsoft.com/office/drawing/2016/5/12/chartex" xmlns:cx7="http://schemas.microsoft.com/office/drawing/2016/5/13/chartex" xmlns:cx8="http://schemas.microsoft.com/office/drawing/2016/5/14/chartex" xmlns:mc="http://schemas.openxmlformats.org/markup-compatibility/2006" xmlns:aink="http://schemas.microsoft.com/office/drawing/2016/ink" xmlns:am3d="http://schemas.microsoft.com/office/drawing/2017/model3d" xmlns:o="urn:schemas-microsoft-com:office:office" xmlns:r="http://schemas.openxmlformats.org/officeDocument/2006/relationships" xmlns:m="http://schemas.openxmlformats.org/officeDocument/2006/math" xmlns:v="urn:schemas-microsoft-com:vml" xmlns:wp14="http://schemas.microsoft.com/office/word/2010/wordprocessingDrawing" xmlns:wp="http://schemas.openxmlformats.org/drawingml/2006/wordprocessingDrawing" xmlns:w10="urn:schemas-microsoft-com:office:word" xmlns:w="http://schemas.openxmlformats.org/wordprocessingml/2006/main" xmlns:w14="http://schemas.microsoft.com/office/word/2010/wordml" xmlns:w15="http://schemas.microsoft.com/office/word/2012/wordml" xmlns:w16cid="http://schemas.microsoft.com/office/word/2016/wordml/cid" xmlns:w16se="http://schemas.microsoft.com/office/word/2015/wordml/symex" xmlns:wpg="http://schemas.microsoft.com/office/word/2010/wordprocessingGroup" xmlns:wpi="http://schemas.microsoft.com/office/word/2010/wordprocessingInk" xmlns:wne="http://schemas.microsoft.com/office/word/2006/wordml" xmlns:wps="http://schemas.microsoft.com/office/word/2010/wordprocessingShape" mc:Ignorable="w14 w15 w16se w16cid wp14">
+<w15:people xmlns:wpc="http://schemas.microsoft.com/office/word/2010/wordprocessingCanvas" xmlns:cx="http://schemas.microsoft.com/office/drawing/2014/chartex" xmlns:cx1="http://schemas.microsoft.com/office/drawing/2015/9/8/chartex" xmlns:cx2="http://schemas.microsoft.com/office/drawing/2015/10/21/chartex" xmlns:cx3="http://schemas.microsoft.com/office/drawing/2016/5/9/chartex" xmlns:cx4="http://schemas.microsoft.com/office/drawing/2016/5/10/chartex" xmlns:cx5="http://schemas.microsoft.com/office/drawing/2016/5/11/chartex" xmlns:cx6="http://schemas.microsoft.com/office/drawing/2016/5/12/chartex" xmlns:cx7="http://schemas.microsoft.com/office/drawing/2016/5/13/chartex" xmlns:cx8="http://schemas.microsoft.com/office/drawing/2016/5/14/chartex" xmlns:mc="http://schemas.openxmlformats.org/markup-compatibility/2006" xmlns:aink="http://schemas.microsoft.com/office/drawing/2016/ink" xmlns:am3d="http://schemas.microsoft.com/office/drawing/2017/model3d" xmlns:o="urn:schemas-microsoft-com:office:office" xmlns:r="http://schemas.openxmlformats.org/officeDocument/2006/relationships" xmlns:m="http://schemas.openxmlformats.org/officeDocument/2006/math" xmlns:v="urn:schemas-microsoft-com:vml" xmlns:wp14="http://schemas.microsoft.com/office/word/2010/wordprocessingDrawing" xmlns:wp="http://schemas.openxmlformats.org/drawingml/2006/wordprocessingDrawing" xmlns:w10="urn:schemas-microsoft-com:office:word" xmlns:w="http://schemas.openxmlformats.org/wordprocessingml/2006/main" xmlns:w14="http://schemas.microsoft.com/office/word/2010/wordml" xmlns:w15="http://schemas.microsoft.com/office/word/2012/wordml" xmlns:w16cex="http://schemas.microsoft.com/office/word/2018/wordml/cex" xmlns:w16cid="http://schemas.microsoft.com/office/word/2016/wordml/cid" xmlns:w16="http://schemas.microsoft.com/office/word/2018/wordml" xmlns:w16sdtdh="http://schemas.microsoft.com/office/word/2020/wordml/sdtdatahash" xmlns:w16se="http://schemas.microsoft.com/office/word/2015/wordml/symex" xmlns:wpg="http://schemas.microsoft.com/office/word/2010/wordprocessingGroup" xmlns:wpi="http://schemas.microsoft.com/office/word/2010/wordprocessingInk" xmlns:wne="http://schemas.microsoft.com/office/word/2006/wordml" xmlns:wps="http://schemas.microsoft.com/office/word/2010/wordprocessingShape" mc:Ignorable="w14 w15 w16se w16cid w16 w16cex w16sdtdh wp14">
   <w15:person w15:author="Qwerty">
     <w15:presenceInfo w15:providerId="None" w15:userId="Qwerty"/>
   </w15:person>
@@ -3339,7 +3266,7 @@
 </file>
 
 <file path=word/styles.xml><?xml version="1.0" encoding="utf-8"?>
-<w:styles xmlns:mc="http://schemas.openxmlformats.org/markup-compatibility/2006" xmlns:r="http://schemas.openxmlformats.org/officeDocument/2006/relationships" xmlns:w="http://schemas.openxmlformats.org/wordprocessingml/2006/main" xmlns:w14="http://schemas.microsoft.com/office/word/2010/wordml" xmlns:w15="http://schemas.microsoft.com/office/word/2012/wordml" xmlns:w16cid="http://schemas.microsoft.com/office/word/2016/wordml/cid" xmlns:w16se="http://schemas.microsoft.com/office/word/2015/wordml/symex" mc:Ignorable="w14 w15 w16se w16cid">
+<w:styles xmlns:mc="http://schemas.openxmlformats.org/markup-compatibility/2006" xmlns:r="http://schemas.openxmlformats.org/officeDocument/2006/relationships" xmlns:w="http://schemas.openxmlformats.org/wordprocessingml/2006/main" xmlns:w14="http://schemas.microsoft.com/office/word/2010/wordml" xmlns:w15="http://schemas.microsoft.com/office/word/2012/wordml" xmlns:w16cex="http://schemas.microsoft.com/office/word/2018/wordml/cex" xmlns:w16cid="http://schemas.microsoft.com/office/word/2016/wordml/cid" xmlns:w16="http://schemas.microsoft.com/office/word/2018/wordml" xmlns:w16sdtdh="http://schemas.microsoft.com/office/word/2020/wordml/sdtdatahash" xmlns:w16se="http://schemas.microsoft.com/office/word/2015/wordml/symex" mc:Ignorable="w14 w15 w16se w16cid w16 w16cex w16sdtdh">
   <w:docDefaults>
     <w:rPrDefault>
       <w:rPr>
@@ -3349,7 +3276,7 @@
     </w:rPrDefault>
     <w:pPrDefault/>
   </w:docDefaults>
-  <w:latentStyles w:defLockedState="0" w:defUIPriority="99" w:defSemiHidden="0" w:defUnhideWhenUsed="0" w:defQFormat="0" w:count="377">
+  <w:latentStyles w:defLockedState="0" w:defUIPriority="99" w:defSemiHidden="0" w:defUnhideWhenUsed="0" w:defQFormat="0" w:count="376">
     <w:lsdException w:name="Normal" w:locked="1" w:uiPriority="0" w:qFormat="1"/>
     <w:lsdException w:name="heading 1" w:locked="1" w:uiPriority="0" w:qFormat="1"/>
     <w:lsdException w:name="heading 2" w:locked="1" w:semiHidden="1" w:uiPriority="0" w:unhideWhenUsed="1" w:qFormat="1"/>
@@ -3455,6 +3382,7 @@
     <w:lsdException w:name="HTML Sample" w:semiHidden="1" w:unhideWhenUsed="1"/>
     <w:lsdException w:name="HTML Typewriter" w:semiHidden="1" w:unhideWhenUsed="1"/>
     <w:lsdException w:name="HTML Variable" w:semiHidden="1" w:unhideWhenUsed="1"/>
+    <w:lsdException w:name="Normal Table" w:semiHidden="1" w:unhideWhenUsed="1"/>
     <w:lsdException w:name="annotation subject" w:semiHidden="1" w:unhideWhenUsed="1"/>
     <w:lsdException w:name="No List" w:semiHidden="1" w:unhideWhenUsed="1"/>
     <w:lsdException w:name="Outline List 1" w:semiHidden="1" w:unhideWhenUsed="1"/>
@@ -3501,8 +3429,10 @@
     <w:lsdException w:name="Table Subtle 2" w:semiHidden="1" w:unhideWhenUsed="1"/>
     <w:lsdException w:name="Table Web 1" w:semiHidden="1" w:unhideWhenUsed="1"/>
     <w:lsdException w:name="Table Web 2" w:semiHidden="1" w:unhideWhenUsed="1"/>
+    <w:lsdException w:name="Table Web 3" w:semiHidden="1" w:unhideWhenUsed="1"/>
     <w:lsdException w:name="Balloon Text" w:semiHidden="1" w:unhideWhenUsed="1"/>
     <w:lsdException w:name="Table Grid" w:locked="1" w:uiPriority="0"/>
+    <w:lsdException w:name="Table Theme" w:semiHidden="1" w:unhideWhenUsed="1"/>
     <w:lsdException w:name="Placeholder Text" w:semiHidden="1"/>
     <w:lsdException w:name="No Spacing" w:uiPriority="1" w:qFormat="1"/>
     <w:lsdException w:name="Light Shading" w:uiPriority="60"/>
@@ -3723,7 +3653,6 @@
     <w:lsdException w:name="Hashtag" w:semiHidden="1" w:unhideWhenUsed="1"/>
     <w:lsdException w:name="Unresolved Mention" w:semiHidden="1" w:unhideWhenUsed="1"/>
     <w:lsdException w:name="Smart Link" w:semiHidden="1" w:unhideWhenUsed="1"/>
-    <w:lsdException w:name="Smart Link Error" w:semiHidden="1" w:unhideWhenUsed="1"/>
   </w:latentStyles>
   <w:style w:type="paragraph" w:default="1" w:styleId="Normal">
     <w:name w:val="Normal"/>
@@ -3785,6 +3714,7 @@
   <w:style w:type="character" w:default="1" w:styleId="Policepardfaut">
     <w:name w:val="Default Paragraph Font"/>
     <w:uiPriority w:val="1"/>
+    <w:semiHidden/>
     <w:unhideWhenUsed/>
   </w:style>
   <w:style w:type="table" w:default="1" w:styleId="TableauNormal">

</xml_diff>